<commit_message>
Second HLR update with Product Description
</commit_message>
<xml_diff>
--- a/UPOD RD - Web Design.docx
+++ b/UPOD RD - Web Design.docx
@@ -1,6 +1,6 @@
 
 <file path=word/document.xml><?xml version="1.0" encoding="utf-8"?>
-<w:document xmlns:wpc="http://schemas.microsoft.com/office/word/2010/wordprocessingCanvas" xmlns:cx="http://schemas.microsoft.com/office/drawing/2014/chartex" xmlns:cx1="http://schemas.microsoft.com/office/drawing/2015/9/8/chartex" xmlns:cx2="http://schemas.microsoft.com/office/drawing/2015/10/21/chartex" xmlns:mc="http://schemas.openxmlformats.org/markup-compatibility/2006" xmlns:o="urn:schemas-microsoft-com:office:office" xmlns:r="http://schemas.openxmlformats.org/officeDocument/2006/relationships" xmlns:m="http://schemas.openxmlformats.org/officeDocument/2006/math" xmlns:v="urn:schemas-microsoft-com:vml" xmlns:wp14="http://schemas.microsoft.com/office/word/2010/wordprocessingDrawing" xmlns:wp="http://schemas.openxmlformats.org/drawingml/2006/wordprocessingDrawing" xmlns:w10="urn:schemas-microsoft-com:office:word" xmlns:w="http://schemas.openxmlformats.org/wordprocessingml/2006/main" xmlns:w14="http://schemas.microsoft.com/office/word/2010/wordml" xmlns:w15="http://schemas.microsoft.com/office/word/2012/wordml" xmlns:w16se="http://schemas.microsoft.com/office/word/2015/wordml/symex" xmlns:wpg="http://schemas.microsoft.com/office/word/2010/wordprocessingGroup" xmlns:wpi="http://schemas.microsoft.com/office/word/2010/wordprocessingInk" xmlns:wne="http://schemas.microsoft.com/office/word/2006/wordml" xmlns:wps="http://schemas.microsoft.com/office/word/2010/wordprocessingShape" mc:Ignorable="w14 w15 w16se wp14">
+<w:document xmlns:wpc="http://schemas.microsoft.com/office/word/2010/wordprocessingCanvas" xmlns:mc="http://schemas.openxmlformats.org/markup-compatibility/2006" xmlns:o="urn:schemas-microsoft-com:office:office" xmlns:r="http://schemas.openxmlformats.org/officeDocument/2006/relationships" xmlns:m="http://schemas.openxmlformats.org/officeDocument/2006/math" xmlns:v="urn:schemas-microsoft-com:vml" xmlns:wp14="http://schemas.microsoft.com/office/word/2010/wordprocessingDrawing" xmlns:wp="http://schemas.openxmlformats.org/drawingml/2006/wordprocessingDrawing" xmlns:w10="urn:schemas-microsoft-com:office:word" xmlns:w="http://schemas.openxmlformats.org/wordprocessingml/2006/main" xmlns:w14="http://schemas.microsoft.com/office/word/2010/wordml" xmlns:w15="http://schemas.microsoft.com/office/word/2012/wordml" xmlns:wpg="http://schemas.microsoft.com/office/word/2010/wordprocessingGroup" xmlns:wpi="http://schemas.microsoft.com/office/word/2010/wordprocessingInk" xmlns:wne="http://schemas.microsoft.com/office/word/2006/wordml" xmlns:wps="http://schemas.microsoft.com/office/word/2010/wordprocessingShape" mc:Ignorable="w14 w15 wp14">
   <w:background w:color="FFFFFF"/>
   <w:body>
     <w:p>
@@ -24,6 +24,7 @@
         <w:pStyle w:val="Title"/>
         <w:spacing w:before="0" w:after="400"/>
       </w:pPr>
+      <w:proofErr w:type="gramStart"/>
       <w:r>
         <w:rPr>
           <w:sz w:val="40"/>
@@ -31,6 +32,7 @@
         </w:rPr>
         <w:t>for</w:t>
       </w:r>
+      <w:proofErr w:type="gramEnd"/>
     </w:p>
     <w:p>
       <w:pPr>
@@ -154,45 +156,40 @@
       <w:r>
         <w:fldChar w:fldCharType="separate"/>
       </w:r>
-      <w:hyperlink w:anchor="_Toc452061674" w:history="1">
+      <w:hyperlink w:anchor="_Toc452068020" w:history="1">
         <w:r>
           <w:rPr>
             <w:rStyle w:val="Hyperlink"/>
-            <w:b/>
-            <w:noProof/>
-            <w:sz w:val="28"/>
-            <w:szCs w:val="28"/>
+            <w:noProof/>
           </w:rPr>
           <w:t>1.</w:t>
         </w:r>
         <w:r>
           <w:rPr>
+            <w:rFonts w:asciiTheme="minorHAnsi" w:eastAsiaTheme="minorEastAsia" w:hAnsiTheme="minorHAnsi" w:cstheme="minorBidi"/>
+            <w:noProof/>
+            <w:color w:val="auto"/>
+            <w:sz w:val="22"/>
+            <w:szCs w:val="22"/>
+          </w:rPr>
+          <w:tab/>
+        </w:r>
+        <w:r>
+          <w:rPr>
             <w:rStyle w:val="Hyperlink"/>
-            <w:b/>
-            <w:sz w:val="28"/>
-            <w:szCs w:val="28"/>
+            <w:noProof/>
+          </w:rPr>
+          <w:t>Introduction</w:t>
+        </w:r>
+        <w:r>
+          <w:rPr>
+            <w:noProof/>
+            <w:webHidden/>
           </w:rPr>
           <w:tab/>
         </w:r>
         <w:r>
           <w:rPr>
-            <w:rStyle w:val="Hyperlink"/>
-            <w:b/>
-            <w:noProof/>
-            <w:sz w:val="28"/>
-            <w:szCs w:val="28"/>
-          </w:rPr>
-          <w:t>Introduction</w:t>
-        </w:r>
-        <w:r>
-          <w:rPr>
-            <w:noProof/>
-            <w:webHidden/>
-          </w:rPr>
-          <w:tab/>
-        </w:r>
-        <w:r>
-          <w:rPr>
             <w:noProof/>
             <w:webHidden/>
           </w:rPr>
@@ -203,7 +200,7 @@
             <w:noProof/>
             <w:webHidden/>
           </w:rPr>
-          <w:instrText xml:space="preserve"> PAGEREF _Toc452061674 \h </w:instrText>
+          <w:instrText xml:space="preserve"> PAGEREF _Toc452068020 \h </w:instrText>
         </w:r>
         <w:r>
           <w:rPr>
@@ -249,7 +246,7 @@
           <w:szCs w:val="22"/>
         </w:rPr>
       </w:pPr>
-      <w:hyperlink w:anchor="_Toc452061675" w:history="1">
+      <w:hyperlink w:anchor="_Toc452068021" w:history="1">
         <w:r>
           <w:rPr>
             <w:rStyle w:val="Hyperlink"/>
@@ -293,7 +290,7 @@
             <w:noProof/>
             <w:webHidden/>
           </w:rPr>
-          <w:instrText xml:space="preserve"> PAGEREF _Toc452061675 \h </w:instrText>
+          <w:instrText xml:space="preserve"> PAGEREF _Toc452068021 \h </w:instrText>
         </w:r>
         <w:r>
           <w:rPr>
@@ -339,7 +336,7 @@
           <w:szCs w:val="22"/>
         </w:rPr>
       </w:pPr>
-      <w:hyperlink w:anchor="_Toc452061676" w:history="1">
+      <w:hyperlink w:anchor="_Toc452068022" w:history="1">
         <w:r>
           <w:rPr>
             <w:rStyle w:val="Hyperlink"/>
@@ -383,7 +380,7 @@
             <w:noProof/>
             <w:webHidden/>
           </w:rPr>
-          <w:instrText xml:space="preserve"> PAGEREF _Toc452061676 \h </w:instrText>
+          <w:instrText xml:space="preserve"> PAGEREF _Toc452068022 \h </w:instrText>
         </w:r>
         <w:r>
           <w:rPr>
@@ -429,45 +426,40 @@
           <w:szCs w:val="22"/>
         </w:rPr>
       </w:pPr>
-      <w:hyperlink w:anchor="_Toc452061677" w:history="1">
+      <w:hyperlink w:anchor="_Toc452068023" w:history="1">
         <w:r>
           <w:rPr>
             <w:rStyle w:val="Hyperlink"/>
-            <w:b/>
-            <w:noProof/>
-            <w:sz w:val="28"/>
-            <w:szCs w:val="28"/>
+            <w:noProof/>
           </w:rPr>
           <w:t>2.</w:t>
         </w:r>
         <w:r>
           <w:rPr>
+            <w:rFonts w:asciiTheme="minorHAnsi" w:eastAsiaTheme="minorEastAsia" w:hAnsiTheme="minorHAnsi" w:cstheme="minorBidi"/>
+            <w:noProof/>
+            <w:color w:val="auto"/>
+            <w:sz w:val="22"/>
+            <w:szCs w:val="22"/>
+          </w:rPr>
+          <w:tab/>
+        </w:r>
+        <w:r>
+          <w:rPr>
             <w:rStyle w:val="Hyperlink"/>
-            <w:b/>
-            <w:sz w:val="28"/>
-            <w:szCs w:val="28"/>
+            <w:noProof/>
+          </w:rPr>
+          <w:t>Overall Description</w:t>
+        </w:r>
+        <w:r>
+          <w:rPr>
+            <w:noProof/>
+            <w:webHidden/>
           </w:rPr>
           <w:tab/>
         </w:r>
         <w:r>
           <w:rPr>
-            <w:rStyle w:val="Hyperlink"/>
-            <w:b/>
-            <w:noProof/>
-            <w:sz w:val="28"/>
-            <w:szCs w:val="28"/>
-          </w:rPr>
-          <w:t>Overall Description</w:t>
-        </w:r>
-        <w:r>
-          <w:rPr>
-            <w:noProof/>
-            <w:webHidden/>
-          </w:rPr>
-          <w:tab/>
-        </w:r>
-        <w:r>
-          <w:rPr>
             <w:noProof/>
             <w:webHidden/>
           </w:rPr>
@@ -478,7 +470,7 @@
             <w:noProof/>
             <w:webHidden/>
           </w:rPr>
-          <w:instrText xml:space="preserve"> PAGEREF _Toc452061677 \h </w:instrText>
+          <w:instrText xml:space="preserve"> PAGEREF _Toc452068023 \h </w:instrText>
         </w:r>
         <w:r>
           <w:rPr>
@@ -524,7 +516,7 @@
           <w:szCs w:val="22"/>
         </w:rPr>
       </w:pPr>
-      <w:hyperlink w:anchor="_Toc452061678" w:history="1">
+      <w:hyperlink w:anchor="_Toc452068024" w:history="1">
         <w:r>
           <w:rPr>
             <w:rStyle w:val="Hyperlink"/>
@@ -568,7 +560,7 @@
             <w:noProof/>
             <w:webHidden/>
           </w:rPr>
-          <w:instrText xml:space="preserve"> PAGEREF _Toc452061678 \h </w:instrText>
+          <w:instrText xml:space="preserve"> PAGEREF _Toc452068024 \h </w:instrText>
         </w:r>
         <w:r>
           <w:rPr>
@@ -614,7 +606,7 @@
           <w:szCs w:val="22"/>
         </w:rPr>
       </w:pPr>
-      <w:hyperlink w:anchor="_Toc452061679" w:history="1">
+      <w:hyperlink w:anchor="_Toc452068025" w:history="1">
         <w:r>
           <w:rPr>
             <w:rStyle w:val="Hyperlink"/>
@@ -658,7 +650,7 @@
             <w:noProof/>
             <w:webHidden/>
           </w:rPr>
-          <w:instrText xml:space="preserve"> PAGEREF _Toc452061679 \h </w:instrText>
+          <w:instrText xml:space="preserve"> PAGEREF _Toc452068025 \h </w:instrText>
         </w:r>
         <w:r>
           <w:rPr>
@@ -704,7 +696,7 @@
           <w:szCs w:val="22"/>
         </w:rPr>
       </w:pPr>
-      <w:hyperlink w:anchor="_Toc452061680" w:history="1">
+      <w:hyperlink w:anchor="_Toc452068026" w:history="1">
         <w:r>
           <w:rPr>
             <w:rStyle w:val="Hyperlink"/>
@@ -748,7 +740,7 @@
             <w:noProof/>
             <w:webHidden/>
           </w:rPr>
-          <w:instrText xml:space="preserve"> PAGEREF _Toc452061680 \h </w:instrText>
+          <w:instrText xml:space="preserve"> PAGEREF _Toc452068026 \h </w:instrText>
         </w:r>
         <w:r>
           <w:rPr>
@@ -794,7 +786,7 @@
           <w:szCs w:val="22"/>
         </w:rPr>
       </w:pPr>
-      <w:hyperlink w:anchor="_Toc452061681" w:history="1">
+      <w:hyperlink w:anchor="_Toc452068027" w:history="1">
         <w:r>
           <w:rPr>
             <w:rStyle w:val="Hyperlink"/>
@@ -838,7 +830,7 @@
             <w:noProof/>
             <w:webHidden/>
           </w:rPr>
-          <w:instrText xml:space="preserve"> PAGEREF _Toc452061681 \h </w:instrText>
+          <w:instrText xml:space="preserve"> PAGEREF _Toc452068027 \h </w:instrText>
         </w:r>
         <w:r>
           <w:rPr>
@@ -884,7 +876,7 @@
           <w:szCs w:val="22"/>
         </w:rPr>
       </w:pPr>
-      <w:hyperlink w:anchor="_Toc452061682" w:history="1">
+      <w:hyperlink w:anchor="_Toc452068028" w:history="1">
         <w:r>
           <w:rPr>
             <w:rStyle w:val="Hyperlink"/>
@@ -928,7 +920,7 @@
             <w:noProof/>
             <w:webHidden/>
           </w:rPr>
-          <w:instrText xml:space="preserve"> PAGEREF _Toc452061682 \h </w:instrText>
+          <w:instrText xml:space="preserve"> PAGEREF _Toc452068028 \h </w:instrText>
         </w:r>
         <w:r>
           <w:rPr>
@@ -948,7 +940,97 @@
             <w:noProof/>
             <w:webHidden/>
           </w:rPr>
-          <w:t>4</w:t>
+          <w:t>5</w:t>
+        </w:r>
+        <w:r>
+          <w:rPr>
+            <w:noProof/>
+            <w:webHidden/>
+          </w:rPr>
+          <w:fldChar w:fldCharType="end"/>
+        </w:r>
+      </w:hyperlink>
+    </w:p>
+    <w:p>
+      <w:pPr>
+        <w:pStyle w:val="TOC1"/>
+        <w:tabs>
+          <w:tab w:val="left" w:pos="440"/>
+          <w:tab w:val="right" w:leader="dot" w:pos="9350"/>
+        </w:tabs>
+        <w:rPr>
+          <w:rFonts w:asciiTheme="minorHAnsi" w:eastAsiaTheme="minorEastAsia" w:hAnsiTheme="minorHAnsi" w:cstheme="minorBidi"/>
+          <w:noProof/>
+          <w:color w:val="auto"/>
+          <w:sz w:val="22"/>
+          <w:szCs w:val="22"/>
+        </w:rPr>
+      </w:pPr>
+      <w:hyperlink w:anchor="_Toc452068029" w:history="1">
+        <w:r>
+          <w:rPr>
+            <w:rStyle w:val="Hyperlink"/>
+            <w:noProof/>
+          </w:rPr>
+          <w:t>3.</w:t>
+        </w:r>
+        <w:r>
+          <w:rPr>
+            <w:rFonts w:asciiTheme="minorHAnsi" w:eastAsiaTheme="minorEastAsia" w:hAnsiTheme="minorHAnsi" w:cstheme="minorBidi"/>
+            <w:noProof/>
+            <w:color w:val="auto"/>
+            <w:sz w:val="22"/>
+            <w:szCs w:val="22"/>
+          </w:rPr>
+          <w:tab/>
+        </w:r>
+        <w:r>
+          <w:rPr>
+            <w:rStyle w:val="Hyperlink"/>
+            <w:noProof/>
+          </w:rPr>
+          <w:t>External Interface Requirements</w:t>
+        </w:r>
+        <w:r>
+          <w:rPr>
+            <w:noProof/>
+            <w:webHidden/>
+          </w:rPr>
+          <w:tab/>
+        </w:r>
+        <w:r>
+          <w:rPr>
+            <w:noProof/>
+            <w:webHidden/>
+          </w:rPr>
+          <w:fldChar w:fldCharType="begin"/>
+        </w:r>
+        <w:r>
+          <w:rPr>
+            <w:noProof/>
+            <w:webHidden/>
+          </w:rPr>
+          <w:instrText xml:space="preserve"> PAGEREF _Toc452068029 \h </w:instrText>
+        </w:r>
+        <w:r>
+          <w:rPr>
+            <w:noProof/>
+            <w:webHidden/>
+          </w:rPr>
+        </w:r>
+        <w:r>
+          <w:rPr>
+            <w:noProof/>
+            <w:webHidden/>
+          </w:rPr>
+          <w:fldChar w:fldCharType="separate"/>
+        </w:r>
+        <w:r>
+          <w:rPr>
+            <w:noProof/>
+            <w:webHidden/>
+          </w:rPr>
+          <w:t>6</w:t>
         </w:r>
         <w:r>
           <w:rPr>
@@ -974,13 +1056,13 @@
           <w:szCs w:val="22"/>
         </w:rPr>
       </w:pPr>
-      <w:hyperlink w:anchor="_Toc452061683" w:history="1">
+      <w:hyperlink w:anchor="_Toc452068030" w:history="1">
         <w:r>
           <w:rPr>
             <w:rStyle w:val="Hyperlink"/>
             <w:noProof/>
           </w:rPr>
-          <w:t>2.6</w:t>
+          <w:t>3.1</w:t>
         </w:r>
         <w:r>
           <w:rPr>
@@ -997,7 +1079,7 @@
             <w:rStyle w:val="Hyperlink"/>
             <w:noProof/>
           </w:rPr>
-          <w:t>User Documentation</w:t>
+          <w:t>User Interfaces</w:t>
         </w:r>
         <w:r>
           <w:rPr>
@@ -1018,7 +1100,7 @@
             <w:noProof/>
             <w:webHidden/>
           </w:rPr>
-          <w:instrText xml:space="preserve"> PAGEREF _Toc452061683 \h </w:instrText>
+          <w:instrText xml:space="preserve"> PAGEREF _Toc452068030 \h </w:instrText>
         </w:r>
         <w:r>
           <w:rPr>
@@ -1038,7 +1120,7 @@
             <w:noProof/>
             <w:webHidden/>
           </w:rPr>
-          <w:t>5</w:t>
+          <w:t>6</w:t>
         </w:r>
         <w:r>
           <w:rPr>
@@ -1064,13 +1146,13 @@
           <w:szCs w:val="22"/>
         </w:rPr>
       </w:pPr>
-      <w:hyperlink w:anchor="_Toc452061684" w:history="1">
+      <w:hyperlink w:anchor="_Toc452068031" w:history="1">
         <w:r>
           <w:rPr>
             <w:rStyle w:val="Hyperlink"/>
             <w:noProof/>
           </w:rPr>
-          <w:t>2.7</w:t>
+          <w:t>3.2</w:t>
         </w:r>
         <w:r>
           <w:rPr>
@@ -1087,7 +1169,7 @@
             <w:rStyle w:val="Hyperlink"/>
             <w:noProof/>
           </w:rPr>
-          <w:t>Assumptions and Dependencies</w:t>
+          <w:t>Hardware Interfaces</w:t>
         </w:r>
         <w:r>
           <w:rPr>
@@ -1108,7 +1190,7 @@
             <w:noProof/>
             <w:webHidden/>
           </w:rPr>
-          <w:instrText xml:space="preserve"> PAGEREF _Toc452061684 \h </w:instrText>
+          <w:instrText xml:space="preserve"> PAGEREF _Toc452068031 \h </w:instrText>
         </w:r>
         <w:r>
           <w:rPr>
@@ -1128,7 +1210,187 @@
             <w:noProof/>
             <w:webHidden/>
           </w:rPr>
-          <w:t>5</w:t>
+          <w:t>6</w:t>
+        </w:r>
+        <w:r>
+          <w:rPr>
+            <w:noProof/>
+            <w:webHidden/>
+          </w:rPr>
+          <w:fldChar w:fldCharType="end"/>
+        </w:r>
+      </w:hyperlink>
+    </w:p>
+    <w:p>
+      <w:pPr>
+        <w:pStyle w:val="TOC2"/>
+        <w:tabs>
+          <w:tab w:val="left" w:pos="880"/>
+          <w:tab w:val="right" w:leader="dot" w:pos="9350"/>
+        </w:tabs>
+        <w:rPr>
+          <w:rFonts w:asciiTheme="minorHAnsi" w:eastAsiaTheme="minorEastAsia" w:hAnsiTheme="minorHAnsi" w:cstheme="minorBidi"/>
+          <w:noProof/>
+          <w:color w:val="auto"/>
+          <w:sz w:val="22"/>
+          <w:szCs w:val="22"/>
+        </w:rPr>
+      </w:pPr>
+      <w:hyperlink w:anchor="_Toc452068032" w:history="1">
+        <w:r>
+          <w:rPr>
+            <w:rStyle w:val="Hyperlink"/>
+            <w:noProof/>
+          </w:rPr>
+          <w:t>3.3</w:t>
+        </w:r>
+        <w:r>
+          <w:rPr>
+            <w:rFonts w:asciiTheme="minorHAnsi" w:eastAsiaTheme="minorEastAsia" w:hAnsiTheme="minorHAnsi" w:cstheme="minorBidi"/>
+            <w:noProof/>
+            <w:color w:val="auto"/>
+            <w:sz w:val="22"/>
+            <w:szCs w:val="22"/>
+          </w:rPr>
+          <w:tab/>
+        </w:r>
+        <w:r>
+          <w:rPr>
+            <w:rStyle w:val="Hyperlink"/>
+            <w:noProof/>
+          </w:rPr>
+          <w:t>Software Interfaces</w:t>
+        </w:r>
+        <w:r>
+          <w:rPr>
+            <w:noProof/>
+            <w:webHidden/>
+          </w:rPr>
+          <w:tab/>
+        </w:r>
+        <w:r>
+          <w:rPr>
+            <w:noProof/>
+            <w:webHidden/>
+          </w:rPr>
+          <w:fldChar w:fldCharType="begin"/>
+        </w:r>
+        <w:r>
+          <w:rPr>
+            <w:noProof/>
+            <w:webHidden/>
+          </w:rPr>
+          <w:instrText xml:space="preserve"> PAGEREF _Toc452068032 \h </w:instrText>
+        </w:r>
+        <w:r>
+          <w:rPr>
+            <w:noProof/>
+            <w:webHidden/>
+          </w:rPr>
+        </w:r>
+        <w:r>
+          <w:rPr>
+            <w:noProof/>
+            <w:webHidden/>
+          </w:rPr>
+          <w:fldChar w:fldCharType="separate"/>
+        </w:r>
+        <w:r>
+          <w:rPr>
+            <w:noProof/>
+            <w:webHidden/>
+          </w:rPr>
+          <w:t>6</w:t>
+        </w:r>
+        <w:r>
+          <w:rPr>
+            <w:noProof/>
+            <w:webHidden/>
+          </w:rPr>
+          <w:fldChar w:fldCharType="end"/>
+        </w:r>
+      </w:hyperlink>
+    </w:p>
+    <w:p>
+      <w:pPr>
+        <w:pStyle w:val="TOC2"/>
+        <w:tabs>
+          <w:tab w:val="left" w:pos="880"/>
+          <w:tab w:val="right" w:leader="dot" w:pos="9350"/>
+        </w:tabs>
+        <w:rPr>
+          <w:rFonts w:asciiTheme="minorHAnsi" w:eastAsiaTheme="minorEastAsia" w:hAnsiTheme="minorHAnsi" w:cstheme="minorBidi"/>
+          <w:noProof/>
+          <w:color w:val="auto"/>
+          <w:sz w:val="22"/>
+          <w:szCs w:val="22"/>
+        </w:rPr>
+      </w:pPr>
+      <w:hyperlink w:anchor="_Toc452068033" w:history="1">
+        <w:r>
+          <w:rPr>
+            <w:rStyle w:val="Hyperlink"/>
+            <w:noProof/>
+          </w:rPr>
+          <w:t>3.4</w:t>
+        </w:r>
+        <w:r>
+          <w:rPr>
+            <w:rFonts w:asciiTheme="minorHAnsi" w:eastAsiaTheme="minorEastAsia" w:hAnsiTheme="minorHAnsi" w:cstheme="minorBidi"/>
+            <w:noProof/>
+            <w:color w:val="auto"/>
+            <w:sz w:val="22"/>
+            <w:szCs w:val="22"/>
+          </w:rPr>
+          <w:tab/>
+        </w:r>
+        <w:r>
+          <w:rPr>
+            <w:rStyle w:val="Hyperlink"/>
+            <w:noProof/>
+          </w:rPr>
+          <w:t>Communications Interfaces</w:t>
+        </w:r>
+        <w:r>
+          <w:rPr>
+            <w:noProof/>
+            <w:webHidden/>
+          </w:rPr>
+          <w:tab/>
+        </w:r>
+        <w:r>
+          <w:rPr>
+            <w:noProof/>
+            <w:webHidden/>
+          </w:rPr>
+          <w:fldChar w:fldCharType="begin"/>
+        </w:r>
+        <w:r>
+          <w:rPr>
+            <w:noProof/>
+            <w:webHidden/>
+          </w:rPr>
+          <w:instrText xml:space="preserve"> PAGEREF _Toc452068033 \h </w:instrText>
+        </w:r>
+        <w:r>
+          <w:rPr>
+            <w:noProof/>
+            <w:webHidden/>
+          </w:rPr>
+        </w:r>
+        <w:r>
+          <w:rPr>
+            <w:noProof/>
+            <w:webHidden/>
+          </w:rPr>
+          <w:fldChar w:fldCharType="separate"/>
+        </w:r>
+        <w:r>
+          <w:rPr>
+            <w:noProof/>
+            <w:webHidden/>
+          </w:rPr>
+          <w:t>6</w:t>
         </w:r>
         <w:r>
           <w:rPr>
@@ -1154,45 +1416,40 @@
           <w:szCs w:val="22"/>
         </w:rPr>
       </w:pPr>
-      <w:hyperlink w:anchor="_Toc452061685" w:history="1">
+      <w:hyperlink w:anchor="_Toc452068034" w:history="1">
         <w:r>
           <w:rPr>
             <w:rStyle w:val="Hyperlink"/>
-            <w:b/>
-            <w:noProof/>
-            <w:sz w:val="28"/>
-            <w:szCs w:val="28"/>
-          </w:rPr>
-          <w:t>3.</w:t>
+            <w:noProof/>
+          </w:rPr>
+          <w:t>4.</w:t>
+        </w:r>
+        <w:r>
+          <w:rPr>
+            <w:rFonts w:asciiTheme="minorHAnsi" w:eastAsiaTheme="minorEastAsia" w:hAnsiTheme="minorHAnsi" w:cstheme="minorBidi"/>
+            <w:noProof/>
+            <w:color w:val="auto"/>
+            <w:sz w:val="22"/>
+            <w:szCs w:val="22"/>
+          </w:rPr>
+          <w:tab/>
         </w:r>
         <w:r>
           <w:rPr>
             <w:rStyle w:val="Hyperlink"/>
-            <w:b/>
-            <w:sz w:val="28"/>
-            <w:szCs w:val="28"/>
+            <w:noProof/>
+          </w:rPr>
+          <w:t>System Features</w:t>
+        </w:r>
+        <w:r>
+          <w:rPr>
+            <w:noProof/>
+            <w:webHidden/>
           </w:rPr>
           <w:tab/>
         </w:r>
         <w:r>
           <w:rPr>
-            <w:rStyle w:val="Hyperlink"/>
-            <w:b/>
-            <w:noProof/>
-            <w:sz w:val="28"/>
-            <w:szCs w:val="28"/>
-          </w:rPr>
-          <w:t>External Interface Requirements</w:t>
-        </w:r>
-        <w:r>
-          <w:rPr>
-            <w:noProof/>
-            <w:webHidden/>
-          </w:rPr>
-          <w:tab/>
-        </w:r>
-        <w:r>
-          <w:rPr>
             <w:noProof/>
             <w:webHidden/>
           </w:rPr>
@@ -1203,7 +1460,7 @@
             <w:noProof/>
             <w:webHidden/>
           </w:rPr>
-          <w:instrText xml:space="preserve"> PAGEREF _Toc452061685 \h </w:instrText>
+          <w:instrText xml:space="preserve"> PAGEREF _Toc452068034 \h </w:instrText>
         </w:r>
         <w:r>
           <w:rPr>
@@ -1223,7 +1480,7 @@
             <w:noProof/>
             <w:webHidden/>
           </w:rPr>
-          <w:t>6</w:t>
+          <w:t>7</w:t>
         </w:r>
         <w:r>
           <w:rPr>
@@ -1249,13 +1506,13 @@
           <w:szCs w:val="22"/>
         </w:rPr>
       </w:pPr>
-      <w:hyperlink w:anchor="_Toc452061686" w:history="1">
+      <w:hyperlink w:anchor="_Toc452068035" w:history="1">
         <w:r>
           <w:rPr>
             <w:rStyle w:val="Hyperlink"/>
             <w:noProof/>
           </w:rPr>
-          <w:t>3.1</w:t>
+          <w:t>4.1</w:t>
         </w:r>
         <w:r>
           <w:rPr>
@@ -1272,7 +1529,7 @@
             <w:rStyle w:val="Hyperlink"/>
             <w:noProof/>
           </w:rPr>
-          <w:t>User Interfaces</w:t>
+          <w:t>Landing Page</w:t>
         </w:r>
         <w:r>
           <w:rPr>
@@ -1293,7 +1550,7 @@
             <w:noProof/>
             <w:webHidden/>
           </w:rPr>
-          <w:instrText xml:space="preserve"> PAGEREF _Toc452061686 \h </w:instrText>
+          <w:instrText xml:space="preserve"> PAGEREF _Toc452068035 \h </w:instrText>
         </w:r>
         <w:r>
           <w:rPr>
@@ -1313,7 +1570,7 @@
             <w:noProof/>
             <w:webHidden/>
           </w:rPr>
-          <w:t>6</w:t>
+          <w:t>7</w:t>
         </w:r>
         <w:r>
           <w:rPr>
@@ -1339,13 +1596,13 @@
           <w:szCs w:val="22"/>
         </w:rPr>
       </w:pPr>
-      <w:hyperlink w:anchor="_Toc452061687" w:history="1">
+      <w:hyperlink w:anchor="_Toc452068036" w:history="1">
         <w:r>
           <w:rPr>
             <w:rStyle w:val="Hyperlink"/>
             <w:noProof/>
           </w:rPr>
-          <w:t>3.2</w:t>
+          <w:t>4.2</w:t>
         </w:r>
         <w:r>
           <w:rPr>
@@ -1362,7 +1619,7 @@
             <w:rStyle w:val="Hyperlink"/>
             <w:noProof/>
           </w:rPr>
-          <w:t>Hardware Interfaces</w:t>
+          <w:t>Portal Page</w:t>
         </w:r>
         <w:r>
           <w:rPr>
@@ -1383,7 +1640,7 @@
             <w:noProof/>
             <w:webHidden/>
           </w:rPr>
-          <w:instrText xml:space="preserve"> PAGEREF _Toc452061687 \h </w:instrText>
+          <w:instrText xml:space="preserve"> PAGEREF _Toc452068036 \h </w:instrText>
         </w:r>
         <w:r>
           <w:rPr>
@@ -1403,7 +1660,7 @@
             <w:noProof/>
             <w:webHidden/>
           </w:rPr>
-          <w:t>6</w:t>
+          <w:t>8</w:t>
         </w:r>
         <w:r>
           <w:rPr>
@@ -1429,13 +1686,13 @@
           <w:szCs w:val="22"/>
         </w:rPr>
       </w:pPr>
-      <w:hyperlink w:anchor="_Toc452061688" w:history="1">
+      <w:hyperlink w:anchor="_Toc452068037" w:history="1">
         <w:r>
           <w:rPr>
             <w:rStyle w:val="Hyperlink"/>
             <w:noProof/>
           </w:rPr>
-          <w:t>3.3</w:t>
+          <w:t>4.3</w:t>
         </w:r>
         <w:r>
           <w:rPr>
@@ -1452,7 +1709,7 @@
             <w:rStyle w:val="Hyperlink"/>
             <w:noProof/>
           </w:rPr>
-          <w:t>Software Interfaces</w:t>
+          <w:t>Single Entry Page (Scalable and Duplicable)</w:t>
         </w:r>
         <w:r>
           <w:rPr>
@@ -1473,7 +1730,7 @@
             <w:noProof/>
             <w:webHidden/>
           </w:rPr>
-          <w:instrText xml:space="preserve"> PAGEREF _Toc452061688 \h </w:instrText>
+          <w:instrText xml:space="preserve"> PAGEREF _Toc452068037 \h </w:instrText>
         </w:r>
         <w:r>
           <w:rPr>
@@ -1493,7 +1750,7 @@
             <w:noProof/>
             <w:webHidden/>
           </w:rPr>
-          <w:t>6</w:t>
+          <w:t>8</w:t>
         </w:r>
         <w:r>
           <w:rPr>
@@ -1519,13 +1776,13 @@
           <w:szCs w:val="22"/>
         </w:rPr>
       </w:pPr>
-      <w:hyperlink w:anchor="_Toc452061689" w:history="1">
+      <w:hyperlink w:anchor="_Toc452068038" w:history="1">
         <w:r>
           <w:rPr>
             <w:rStyle w:val="Hyperlink"/>
             <w:noProof/>
           </w:rPr>
-          <w:t>3.4</w:t>
+          <w:t>4.4</w:t>
         </w:r>
         <w:r>
           <w:rPr>
@@ -1542,7 +1799,7 @@
             <w:rStyle w:val="Hyperlink"/>
             <w:noProof/>
           </w:rPr>
-          <w:t>Communications Interfaces</w:t>
+          <w:t>About Us Page</w:t>
         </w:r>
         <w:r>
           <w:rPr>
@@ -1563,7 +1820,7 @@
             <w:noProof/>
             <w:webHidden/>
           </w:rPr>
-          <w:instrText xml:space="preserve"> PAGEREF _Toc452061689 \h </w:instrText>
+          <w:instrText xml:space="preserve"> PAGEREF _Toc452068038 \h </w:instrText>
         </w:r>
         <w:r>
           <w:rPr>
@@ -1583,102 +1840,7 @@
             <w:noProof/>
             <w:webHidden/>
           </w:rPr>
-          <w:t>6</w:t>
-        </w:r>
-        <w:r>
-          <w:rPr>
-            <w:noProof/>
-            <w:webHidden/>
-          </w:rPr>
-          <w:fldChar w:fldCharType="end"/>
-        </w:r>
-      </w:hyperlink>
-    </w:p>
-    <w:p>
-      <w:pPr>
-        <w:pStyle w:val="TOC1"/>
-        <w:tabs>
-          <w:tab w:val="left" w:pos="440"/>
-          <w:tab w:val="right" w:leader="dot" w:pos="9350"/>
-        </w:tabs>
-        <w:rPr>
-          <w:rFonts w:asciiTheme="minorHAnsi" w:eastAsiaTheme="minorEastAsia" w:hAnsiTheme="minorHAnsi" w:cstheme="minorBidi"/>
-          <w:noProof/>
-          <w:color w:val="auto"/>
-          <w:sz w:val="22"/>
-          <w:szCs w:val="22"/>
-        </w:rPr>
-      </w:pPr>
-      <w:hyperlink w:anchor="_Toc452061690" w:history="1">
-        <w:r>
-          <w:rPr>
-            <w:rStyle w:val="Hyperlink"/>
-            <w:b/>
-            <w:noProof/>
-            <w:sz w:val="28"/>
-            <w:szCs w:val="28"/>
-          </w:rPr>
-          <w:t>4.</w:t>
-        </w:r>
-        <w:r>
-          <w:rPr>
-            <w:rStyle w:val="Hyperlink"/>
-            <w:b/>
-            <w:sz w:val="28"/>
-            <w:szCs w:val="28"/>
-          </w:rPr>
-          <w:tab/>
-        </w:r>
-        <w:r>
-          <w:rPr>
-            <w:rStyle w:val="Hyperlink"/>
-            <w:b/>
-            <w:noProof/>
-            <w:sz w:val="28"/>
-            <w:szCs w:val="28"/>
-          </w:rPr>
-          <w:t>System Features</w:t>
-        </w:r>
-        <w:r>
-          <w:rPr>
-            <w:noProof/>
-            <w:webHidden/>
-          </w:rPr>
-          <w:tab/>
-        </w:r>
-        <w:r>
-          <w:rPr>
-            <w:noProof/>
-            <w:webHidden/>
-          </w:rPr>
-          <w:fldChar w:fldCharType="begin"/>
-        </w:r>
-        <w:r>
-          <w:rPr>
-            <w:noProof/>
-            <w:webHidden/>
-          </w:rPr>
-          <w:instrText xml:space="preserve"> PAGEREF _Toc452061690 \h </w:instrText>
-        </w:r>
-        <w:r>
-          <w:rPr>
-            <w:noProof/>
-            <w:webHidden/>
-          </w:rPr>
-        </w:r>
-        <w:r>
-          <w:rPr>
-            <w:noProof/>
-            <w:webHidden/>
-          </w:rPr>
-          <w:fldChar w:fldCharType="separate"/>
-        </w:r>
-        <w:r>
-          <w:rPr>
-            <w:noProof/>
-            <w:webHidden/>
-          </w:rPr>
-          <w:t>7</w:t>
+          <w:t>9</w:t>
         </w:r>
         <w:r>
           <w:rPr>
@@ -1704,13 +1866,13 @@
           <w:szCs w:val="22"/>
         </w:rPr>
       </w:pPr>
-      <w:hyperlink w:anchor="_Toc452061691" w:history="1">
+      <w:hyperlink w:anchor="_Toc452068039" w:history="1">
         <w:r>
           <w:rPr>
             <w:rStyle w:val="Hyperlink"/>
             <w:noProof/>
           </w:rPr>
-          <w:t>4.1</w:t>
+          <w:t>4.5</w:t>
         </w:r>
         <w:r>
           <w:rPr>
@@ -1727,7 +1889,7 @@
             <w:rStyle w:val="Hyperlink"/>
             <w:noProof/>
           </w:rPr>
-          <w:t>Landing Page</w:t>
+          <w:t>Admin Login Page</w:t>
         </w:r>
         <w:r>
           <w:rPr>
@@ -1748,7 +1910,7 @@
             <w:noProof/>
             <w:webHidden/>
           </w:rPr>
-          <w:instrText xml:space="preserve"> PAGEREF _Toc452061691 \h </w:instrText>
+          <w:instrText xml:space="preserve"> PAGEREF _Toc452068039 \h </w:instrText>
         </w:r>
         <w:r>
           <w:rPr>
@@ -1768,7 +1930,7 @@
             <w:noProof/>
             <w:webHidden/>
           </w:rPr>
-          <w:t>7</w:t>
+          <w:t>10</w:t>
         </w:r>
         <w:r>
           <w:rPr>
@@ -1794,13 +1956,13 @@
           <w:szCs w:val="22"/>
         </w:rPr>
       </w:pPr>
-      <w:hyperlink w:anchor="_Toc452061692" w:history="1">
+      <w:hyperlink w:anchor="_Toc452068040" w:history="1">
         <w:r>
           <w:rPr>
             <w:rStyle w:val="Hyperlink"/>
             <w:noProof/>
           </w:rPr>
-          <w:t>4.2</w:t>
+          <w:t>4.6</w:t>
         </w:r>
         <w:r>
           <w:rPr>
@@ -1817,7 +1979,7 @@
             <w:rStyle w:val="Hyperlink"/>
             <w:noProof/>
           </w:rPr>
-          <w:t>Portal Page</w:t>
+          <w:t>Search Results Page</w:t>
         </w:r>
         <w:r>
           <w:rPr>
@@ -1838,367 +2000,7 @@
             <w:noProof/>
             <w:webHidden/>
           </w:rPr>
-          <w:instrText xml:space="preserve"> PAGEREF _Toc452061692 \h </w:instrText>
-        </w:r>
-        <w:r>
-          <w:rPr>
-            <w:noProof/>
-            <w:webHidden/>
-          </w:rPr>
-        </w:r>
-        <w:r>
-          <w:rPr>
-            <w:noProof/>
-            <w:webHidden/>
-          </w:rPr>
-          <w:fldChar w:fldCharType="separate"/>
-        </w:r>
-        <w:r>
-          <w:rPr>
-            <w:noProof/>
-            <w:webHidden/>
-          </w:rPr>
-          <w:t>8</w:t>
-        </w:r>
-        <w:r>
-          <w:rPr>
-            <w:noProof/>
-            <w:webHidden/>
-          </w:rPr>
-          <w:fldChar w:fldCharType="end"/>
-        </w:r>
-      </w:hyperlink>
-    </w:p>
-    <w:p>
-      <w:pPr>
-        <w:pStyle w:val="TOC2"/>
-        <w:tabs>
-          <w:tab w:val="left" w:pos="880"/>
-          <w:tab w:val="right" w:leader="dot" w:pos="9350"/>
-        </w:tabs>
-        <w:rPr>
-          <w:rFonts w:asciiTheme="minorHAnsi" w:eastAsiaTheme="minorEastAsia" w:hAnsiTheme="minorHAnsi" w:cstheme="minorBidi"/>
-          <w:noProof/>
-          <w:color w:val="auto"/>
-          <w:sz w:val="22"/>
-          <w:szCs w:val="22"/>
-        </w:rPr>
-      </w:pPr>
-      <w:hyperlink w:anchor="_Toc452061693" w:history="1">
-        <w:r>
-          <w:rPr>
-            <w:rStyle w:val="Hyperlink"/>
-            <w:noProof/>
-          </w:rPr>
-          <w:t>4.3</w:t>
-        </w:r>
-        <w:r>
-          <w:rPr>
-            <w:rFonts w:asciiTheme="minorHAnsi" w:eastAsiaTheme="minorEastAsia" w:hAnsiTheme="minorHAnsi" w:cstheme="minorBidi"/>
-            <w:noProof/>
-            <w:color w:val="auto"/>
-            <w:sz w:val="22"/>
-            <w:szCs w:val="22"/>
-          </w:rPr>
-          <w:tab/>
-        </w:r>
-        <w:r>
-          <w:rPr>
-            <w:rStyle w:val="Hyperlink"/>
-            <w:noProof/>
-          </w:rPr>
-          <w:t>Single Entry Page (Scalable and Duplicable)</w:t>
-        </w:r>
-        <w:r>
-          <w:rPr>
-            <w:noProof/>
-            <w:webHidden/>
-          </w:rPr>
-          <w:tab/>
-        </w:r>
-        <w:r>
-          <w:rPr>
-            <w:noProof/>
-            <w:webHidden/>
-          </w:rPr>
-          <w:fldChar w:fldCharType="begin"/>
-        </w:r>
-        <w:r>
-          <w:rPr>
-            <w:noProof/>
-            <w:webHidden/>
-          </w:rPr>
-          <w:instrText xml:space="preserve"> PAGEREF _Toc452061693 \h </w:instrText>
-        </w:r>
-        <w:r>
-          <w:rPr>
-            <w:noProof/>
-            <w:webHidden/>
-          </w:rPr>
-        </w:r>
-        <w:r>
-          <w:rPr>
-            <w:noProof/>
-            <w:webHidden/>
-          </w:rPr>
-          <w:fldChar w:fldCharType="separate"/>
-        </w:r>
-        <w:r>
-          <w:rPr>
-            <w:noProof/>
-            <w:webHidden/>
-          </w:rPr>
-          <w:t>8</w:t>
-        </w:r>
-        <w:r>
-          <w:rPr>
-            <w:noProof/>
-            <w:webHidden/>
-          </w:rPr>
-          <w:fldChar w:fldCharType="end"/>
-        </w:r>
-      </w:hyperlink>
-    </w:p>
-    <w:p>
-      <w:pPr>
-        <w:pStyle w:val="TOC2"/>
-        <w:tabs>
-          <w:tab w:val="left" w:pos="880"/>
-          <w:tab w:val="right" w:leader="dot" w:pos="9350"/>
-        </w:tabs>
-        <w:rPr>
-          <w:rFonts w:asciiTheme="minorHAnsi" w:eastAsiaTheme="minorEastAsia" w:hAnsiTheme="minorHAnsi" w:cstheme="minorBidi"/>
-          <w:noProof/>
-          <w:color w:val="auto"/>
-          <w:sz w:val="22"/>
-          <w:szCs w:val="22"/>
-        </w:rPr>
-      </w:pPr>
-      <w:hyperlink w:anchor="_Toc452061694" w:history="1">
-        <w:r>
-          <w:rPr>
-            <w:rStyle w:val="Hyperlink"/>
-            <w:noProof/>
-          </w:rPr>
-          <w:t>4.4</w:t>
-        </w:r>
-        <w:r>
-          <w:rPr>
-            <w:rFonts w:asciiTheme="minorHAnsi" w:eastAsiaTheme="minorEastAsia" w:hAnsiTheme="minorHAnsi" w:cstheme="minorBidi"/>
-            <w:noProof/>
-            <w:color w:val="auto"/>
-            <w:sz w:val="22"/>
-            <w:szCs w:val="22"/>
-          </w:rPr>
-          <w:tab/>
-        </w:r>
-        <w:r>
-          <w:rPr>
-            <w:rStyle w:val="Hyperlink"/>
-            <w:noProof/>
-          </w:rPr>
-          <w:t>About Us Page</w:t>
-        </w:r>
-        <w:r>
-          <w:rPr>
-            <w:noProof/>
-            <w:webHidden/>
-          </w:rPr>
-          <w:tab/>
-        </w:r>
-        <w:r>
-          <w:rPr>
-            <w:noProof/>
-            <w:webHidden/>
-          </w:rPr>
-          <w:fldChar w:fldCharType="begin"/>
-        </w:r>
-        <w:r>
-          <w:rPr>
-            <w:noProof/>
-            <w:webHidden/>
-          </w:rPr>
-          <w:instrText xml:space="preserve"> PAGEREF _Toc452061694 \h </w:instrText>
-        </w:r>
-        <w:r>
-          <w:rPr>
-            <w:noProof/>
-            <w:webHidden/>
-          </w:rPr>
-        </w:r>
-        <w:r>
-          <w:rPr>
-            <w:noProof/>
-            <w:webHidden/>
-          </w:rPr>
-          <w:fldChar w:fldCharType="separate"/>
-        </w:r>
-        <w:r>
-          <w:rPr>
-            <w:noProof/>
-            <w:webHidden/>
-          </w:rPr>
-          <w:t>9</w:t>
-        </w:r>
-        <w:r>
-          <w:rPr>
-            <w:noProof/>
-            <w:webHidden/>
-          </w:rPr>
-          <w:fldChar w:fldCharType="end"/>
-        </w:r>
-      </w:hyperlink>
-    </w:p>
-    <w:p>
-      <w:pPr>
-        <w:pStyle w:val="TOC2"/>
-        <w:tabs>
-          <w:tab w:val="left" w:pos="880"/>
-          <w:tab w:val="right" w:leader="dot" w:pos="9350"/>
-        </w:tabs>
-        <w:rPr>
-          <w:rFonts w:asciiTheme="minorHAnsi" w:eastAsiaTheme="minorEastAsia" w:hAnsiTheme="minorHAnsi" w:cstheme="minorBidi"/>
-          <w:noProof/>
-          <w:color w:val="auto"/>
-          <w:sz w:val="22"/>
-          <w:szCs w:val="22"/>
-        </w:rPr>
-      </w:pPr>
-      <w:hyperlink w:anchor="_Toc452061695" w:history="1">
-        <w:r>
-          <w:rPr>
-            <w:rStyle w:val="Hyperlink"/>
-            <w:noProof/>
-          </w:rPr>
-          <w:t>4.5</w:t>
-        </w:r>
-        <w:r>
-          <w:rPr>
-            <w:rFonts w:asciiTheme="minorHAnsi" w:eastAsiaTheme="minorEastAsia" w:hAnsiTheme="minorHAnsi" w:cstheme="minorBidi"/>
-            <w:noProof/>
-            <w:color w:val="auto"/>
-            <w:sz w:val="22"/>
-            <w:szCs w:val="22"/>
-          </w:rPr>
-          <w:tab/>
-        </w:r>
-        <w:r>
-          <w:rPr>
-            <w:rStyle w:val="Hyperlink"/>
-            <w:noProof/>
-          </w:rPr>
-          <w:t>Admin Login Page</w:t>
-        </w:r>
-        <w:r>
-          <w:rPr>
-            <w:noProof/>
-            <w:webHidden/>
-          </w:rPr>
-          <w:tab/>
-        </w:r>
-        <w:r>
-          <w:rPr>
-            <w:noProof/>
-            <w:webHidden/>
-          </w:rPr>
-          <w:fldChar w:fldCharType="begin"/>
-        </w:r>
-        <w:r>
-          <w:rPr>
-            <w:noProof/>
-            <w:webHidden/>
-          </w:rPr>
-          <w:instrText xml:space="preserve"> PAGEREF _Toc452061695 \h </w:instrText>
-        </w:r>
-        <w:r>
-          <w:rPr>
-            <w:noProof/>
-            <w:webHidden/>
-          </w:rPr>
-        </w:r>
-        <w:r>
-          <w:rPr>
-            <w:noProof/>
-            <w:webHidden/>
-          </w:rPr>
-          <w:fldChar w:fldCharType="separate"/>
-        </w:r>
-        <w:r>
-          <w:rPr>
-            <w:noProof/>
-            <w:webHidden/>
-          </w:rPr>
-          <w:t>10</w:t>
-        </w:r>
-        <w:r>
-          <w:rPr>
-            <w:noProof/>
-            <w:webHidden/>
-          </w:rPr>
-          <w:fldChar w:fldCharType="end"/>
-        </w:r>
-      </w:hyperlink>
-    </w:p>
-    <w:p>
-      <w:pPr>
-        <w:pStyle w:val="TOC2"/>
-        <w:tabs>
-          <w:tab w:val="left" w:pos="880"/>
-          <w:tab w:val="right" w:leader="dot" w:pos="9350"/>
-        </w:tabs>
-        <w:rPr>
-          <w:rFonts w:asciiTheme="minorHAnsi" w:eastAsiaTheme="minorEastAsia" w:hAnsiTheme="minorHAnsi" w:cstheme="minorBidi"/>
-          <w:noProof/>
-          <w:color w:val="auto"/>
-          <w:sz w:val="22"/>
-          <w:szCs w:val="22"/>
-        </w:rPr>
-      </w:pPr>
-      <w:hyperlink w:anchor="_Toc452061696" w:history="1">
-        <w:r>
-          <w:rPr>
-            <w:rStyle w:val="Hyperlink"/>
-            <w:noProof/>
-          </w:rPr>
-          <w:t>4.6</w:t>
-        </w:r>
-        <w:r>
-          <w:rPr>
-            <w:rFonts w:asciiTheme="minorHAnsi" w:eastAsiaTheme="minorEastAsia" w:hAnsiTheme="minorHAnsi" w:cstheme="minorBidi"/>
-            <w:noProof/>
-            <w:color w:val="auto"/>
-            <w:sz w:val="22"/>
-            <w:szCs w:val="22"/>
-          </w:rPr>
-          <w:tab/>
-        </w:r>
-        <w:r>
-          <w:rPr>
-            <w:rStyle w:val="Hyperlink"/>
-            <w:noProof/>
-          </w:rPr>
-          <w:t>Search Results Page</w:t>
-        </w:r>
-        <w:r>
-          <w:rPr>
-            <w:noProof/>
-            <w:webHidden/>
-          </w:rPr>
-          <w:tab/>
-        </w:r>
-        <w:r>
-          <w:rPr>
-            <w:noProof/>
-            <w:webHidden/>
-          </w:rPr>
-          <w:fldChar w:fldCharType="begin"/>
-        </w:r>
-        <w:r>
-          <w:rPr>
-            <w:noProof/>
-            <w:webHidden/>
-          </w:rPr>
-          <w:instrText xml:space="preserve"> PAGEREF _Toc452061696 \h </w:instrText>
+          <w:instrText xml:space="preserve"> PAGEREF _Toc452068040 \h </w:instrText>
         </w:r>
         <w:r>
           <w:rPr>
@@ -2599,7 +2401,7 @@
       </w:pPr>
       <w:bookmarkStart w:id="3" w:name="h.3znysh7" w:colFirst="0" w:colLast="0"/>
       <w:bookmarkStart w:id="4" w:name="_Toc452061400"/>
-      <w:bookmarkStart w:id="5" w:name="_Toc452061674"/>
+      <w:bookmarkStart w:id="5" w:name="_Toc452068020"/>
       <w:bookmarkEnd w:id="3"/>
       <w:r>
         <w:t>Introduction</w:t>
@@ -2617,7 +2419,7 @@
       </w:pPr>
       <w:bookmarkStart w:id="6" w:name="h.2et92p0" w:colFirst="0" w:colLast="0"/>
       <w:bookmarkStart w:id="7" w:name="_Toc452061401"/>
-      <w:bookmarkStart w:id="8" w:name="_Toc452061675"/>
+      <w:bookmarkStart w:id="8" w:name="_Toc452068021"/>
       <w:bookmarkEnd w:id="6"/>
       <w:r>
         <w:t>Purpose</w:t>
@@ -2746,7 +2548,7 @@
       </w:pPr>
       <w:bookmarkStart w:id="10" w:name="h.1t3h5sf" w:colFirst="0" w:colLast="0"/>
       <w:bookmarkStart w:id="11" w:name="_Toc452061402"/>
-      <w:bookmarkStart w:id="12" w:name="_Toc452061676"/>
+      <w:bookmarkStart w:id="12" w:name="_Toc452068022"/>
       <w:bookmarkEnd w:id="10"/>
       <w:r>
         <w:t>Product Scope</w:t>
@@ -2782,8 +2584,16 @@
         </w:rPr>
         <w:t xml:space="preserve"> There are currently very few quality physics reference sites, so UPOD has the opportunity to fill a large gap facing physics students at present. </w:t>
       </w:r>
-      <w:bookmarkStart w:id="13" w:name="_GoBack"/>
-      <w:bookmarkEnd w:id="13"/>
+      <w:r>
+        <w:rPr>
+          <w:rFonts w:ascii="Arial" w:eastAsia="Arial" w:hAnsi="Arial" w:cs="Arial"/>
+          <w:i/>
+          <w:sz w:val="22"/>
+          <w:szCs w:val="22"/>
+          <w:highlight w:val="yellow"/>
+        </w:rPr>
+        <w:t>David Brown – why is Laurier creating UPOD?</w:t>
+      </w:r>
     </w:p>
     <w:p/>
     <w:p/>
@@ -2802,15 +2612,15 @@
         </w:numPr>
         <w:spacing w:before="0"/>
       </w:pPr>
-      <w:bookmarkStart w:id="14" w:name="h.2s8eyo1" w:colFirst="0" w:colLast="0"/>
-      <w:bookmarkStart w:id="15" w:name="_Toc452061403"/>
-      <w:bookmarkStart w:id="16" w:name="_Toc452061677"/>
+      <w:bookmarkStart w:id="13" w:name="h.2s8eyo1" w:colFirst="0" w:colLast="0"/>
+      <w:bookmarkStart w:id="14" w:name="_Toc452061403"/>
+      <w:bookmarkStart w:id="15" w:name="_Toc452068023"/>
+      <w:bookmarkEnd w:id="13"/>
+      <w:r>
+        <w:t>Overall Description</w:t>
+      </w:r>
       <w:bookmarkEnd w:id="14"/>
-      <w:r>
-        <w:t>Overall Description</w:t>
-      </w:r>
       <w:bookmarkEnd w:id="15"/>
-      <w:bookmarkEnd w:id="16"/>
     </w:p>
     <w:p>
       <w:pPr>
@@ -2820,25 +2630,31 @@
           <w:numId w:val="3"/>
         </w:numPr>
       </w:pPr>
-      <w:bookmarkStart w:id="17" w:name="h.17dp8vu" w:colFirst="0" w:colLast="0"/>
-      <w:bookmarkStart w:id="18" w:name="_Toc452061404"/>
-      <w:bookmarkStart w:id="19" w:name="_Toc452061678"/>
+      <w:bookmarkStart w:id="16" w:name="h.17dp8vu" w:colFirst="0" w:colLast="0"/>
+      <w:bookmarkStart w:id="17" w:name="_Toc452061404"/>
+      <w:bookmarkStart w:id="18" w:name="_Toc452068024"/>
+      <w:bookmarkEnd w:id="16"/>
+      <w:r>
+        <w:t>Product Perspective</w:t>
+      </w:r>
       <w:bookmarkEnd w:id="17"/>
-      <w:r>
-        <w:t>Product Perspective</w:t>
-      </w:r>
       <w:bookmarkEnd w:id="18"/>
-      <w:bookmarkEnd w:id="19"/>
-    </w:p>
-    <w:p>
-      <w:r>
+    </w:p>
+    <w:p>
+      <w:pPr>
         <w:rPr>
           <w:rFonts w:ascii="Arial" w:eastAsia="Arial" w:hAnsi="Arial" w:cs="Arial"/>
-          <w:i/>
-          <w:sz w:val="22"/>
-          <w:szCs w:val="22"/>
-        </w:rPr>
-        <w:t>&lt;Describe the context and origin of the product being specified in this SRS. For example, state whether this product is a follow-on member of a product family, a replacement for certain existing systems, or a new, self-contained product. If the SRS defines a component of a larger system, relate the requirements of the larger system to the functionality of this software and identify interfaces between the two. A simple diagram that shows the major components of the overall system, subsystem interconnections, and external interfaces can be helpful.&gt;</w:t>
+          <w:sz w:val="22"/>
+          <w:szCs w:val="22"/>
+        </w:rPr>
+      </w:pPr>
+      <w:r>
+        <w:rPr>
+          <w:rFonts w:ascii="Arial" w:eastAsia="Arial" w:hAnsi="Arial" w:cs="Arial"/>
+          <w:sz w:val="22"/>
+          <w:szCs w:val="22"/>
+        </w:rPr>
+        <w:t xml:space="preserve">UPOD’s Web Design is dictated by the capability of both the front end and back end programming teams, as well as a visual design philosophy that will focus on quick searches and simple site navigation. </w:t>
       </w:r>
     </w:p>
     <w:p>
@@ -2849,36 +2665,49 @@
           <w:numId w:val="3"/>
         </w:numPr>
       </w:pPr>
-      <w:bookmarkStart w:id="20" w:name="h.3rdcrjn" w:colFirst="0" w:colLast="0"/>
-      <w:bookmarkStart w:id="21" w:name="_Toc452061405"/>
-      <w:bookmarkStart w:id="22" w:name="_Toc452061679"/>
+      <w:bookmarkStart w:id="19" w:name="h.3rdcrjn" w:colFirst="0" w:colLast="0"/>
+      <w:bookmarkStart w:id="20" w:name="_Toc452061405"/>
+      <w:bookmarkStart w:id="21" w:name="_Toc452068025"/>
+      <w:bookmarkStart w:id="22" w:name="_GoBack"/>
+      <w:bookmarkEnd w:id="19"/>
+      <w:bookmarkEnd w:id="22"/>
+      <w:r>
+        <w:t>Product Functions</w:t>
+      </w:r>
       <w:bookmarkEnd w:id="20"/>
-      <w:r>
-        <w:t>Product Functions</w:t>
-      </w:r>
       <w:bookmarkEnd w:id="21"/>
-      <w:bookmarkEnd w:id="22"/>
-    </w:p>
-    <w:p>
-      <w:r>
+    </w:p>
+    <w:p>
+      <w:pPr>
         <w:rPr>
           <w:rFonts w:ascii="Arial" w:eastAsia="Arial" w:hAnsi="Arial" w:cs="Arial"/>
-          <w:i/>
+          <w:sz w:val="22"/>
+          <w:szCs w:val="22"/>
+        </w:rPr>
+      </w:pPr>
+      <w:r>
+        <w:rPr>
+          <w:rFonts w:ascii="Arial" w:eastAsia="Arial" w:hAnsi="Arial" w:cs="Arial"/>
           <w:sz w:val="22"/>
           <w:szCs w:val="22"/>
         </w:rPr>
         <w:t>The Web Design must allow students to navigate UPOD quickly</w:t>
       </w:r>
-    </w:p>
-    <w:p>
       <w:r>
         <w:rPr>
           <w:rFonts w:ascii="Arial" w:eastAsia="Arial" w:hAnsi="Arial" w:cs="Arial"/>
-          <w:i/>
-          <w:sz w:val="22"/>
-          <w:szCs w:val="22"/>
-        </w:rPr>
-        <w:t>&lt;Summarize the major functions the product must perform or must let the user perform. Details will be provided in Section 3, so only a high level summary (such as a bullet list) is needed here. Organize the functions to make them understandable to any reader of the SRS. A picture of the major groups of related requirements and how they relate, such as a top level data flow diagram or object class diagram, is often effective.&gt;</w:t>
+          <w:sz w:val="22"/>
+          <w:szCs w:val="22"/>
+        </w:rPr>
+        <w:t>.</w:t>
+      </w:r>
+      <w:r>
+        <w:rPr>
+          <w:rFonts w:ascii="Arial" w:eastAsia="Arial" w:hAnsi="Arial" w:cs="Arial"/>
+          <w:sz w:val="22"/>
+          <w:szCs w:val="22"/>
+        </w:rPr>
+        <w:t xml:space="preserve"> The site content should be organized in a tree structure, so that broad topics lead students quickly to more specialized information. This will be most noticeable on the Portal Page, as students can quickly glance through to get a rough idea of what information is covered by each page of UPOD.</w:t>
       </w:r>
     </w:p>
     <w:p>
@@ -2891,7 +2720,7 @@
       </w:pPr>
       <w:bookmarkStart w:id="23" w:name="h.26in1rg" w:colFirst="0" w:colLast="0"/>
       <w:bookmarkStart w:id="24" w:name="_Toc452061406"/>
-      <w:bookmarkStart w:id="25" w:name="_Toc452061680"/>
+      <w:bookmarkStart w:id="25" w:name="_Toc452068026"/>
       <w:bookmarkEnd w:id="23"/>
       <w:r>
         <w:t>User Classes and Characteristics</w:t>
@@ -2903,7 +2732,6 @@
       <w:pPr>
         <w:rPr>
           <w:rFonts w:ascii="Arial" w:eastAsia="Arial" w:hAnsi="Arial" w:cs="Arial"/>
-          <w:i/>
           <w:sz w:val="22"/>
           <w:szCs w:val="22"/>
         </w:rPr>
@@ -2911,32 +2739,100 @@
       <w:r>
         <w:rPr>
           <w:rFonts w:ascii="Arial" w:eastAsia="Arial" w:hAnsi="Arial" w:cs="Arial"/>
-          <w:i/>
-          <w:sz w:val="22"/>
-          <w:szCs w:val="22"/>
-        </w:rPr>
-        <w:t xml:space="preserve">The primary users of UPOD will be undergrad students in physics classes. </w:t>
-      </w:r>
-    </w:p>
-    <w:p>
-      <w:pPr>
+          <w:sz w:val="22"/>
+          <w:szCs w:val="22"/>
+        </w:rPr>
+        <w:t xml:space="preserve">The primary users of UPOD will be undergrad students in physics </w:t>
+      </w:r>
+      <w:r>
         <w:rPr>
           <w:rFonts w:ascii="Arial" w:eastAsia="Arial" w:hAnsi="Arial" w:cs="Arial"/>
-          <w:i/>
-          <w:sz w:val="22"/>
-          <w:szCs w:val="22"/>
-        </w:rPr>
-      </w:pPr>
-    </w:p>
-    <w:p>
+          <w:sz w:val="22"/>
+          <w:szCs w:val="22"/>
+        </w:rPr>
+        <w:t>courses</w:t>
+      </w:r>
       <w:r>
         <w:rPr>
           <w:rFonts w:ascii="Arial" w:eastAsia="Arial" w:hAnsi="Arial" w:cs="Arial"/>
-          <w:i/>
-          <w:sz w:val="22"/>
-          <w:szCs w:val="22"/>
-        </w:rPr>
-        <w:t>&lt;Identify the various user classes that you anticipate will use this product. User classes may be differentiated based on frequency of use, subset of product functions used, technical expertise, security or privilege levels, educational level, or experience. Describe the pertinent characteristics of each user class. Certain requirements may pertain only to certain user classes. Distinguish the most important user classes for this product from those who are less important to satisfy.&gt;</w:t>
+          <w:sz w:val="22"/>
+          <w:szCs w:val="22"/>
+        </w:rPr>
+        <w:t>.</w:t>
+      </w:r>
+      <w:r>
+        <w:rPr>
+          <w:rFonts w:ascii="Arial" w:eastAsia="Arial" w:hAnsi="Arial" w:cs="Arial"/>
+          <w:sz w:val="22"/>
+          <w:szCs w:val="22"/>
+        </w:rPr>
+        <w:t xml:space="preserve"> We will assume that users are familiar with common reference and search tools like Google and Wikipedia, and we will therefore attempt to parallel visual cues to help them find the info they are looking for.</w:t>
+      </w:r>
+      <w:r>
+        <w:rPr>
+          <w:rFonts w:ascii="Arial" w:eastAsia="Arial" w:hAnsi="Arial" w:cs="Arial"/>
+          <w:sz w:val="22"/>
+          <w:szCs w:val="22"/>
+        </w:rPr>
+        <w:t xml:space="preserve"> </w:t>
+      </w:r>
+      <w:r>
+        <w:rPr>
+          <w:rFonts w:ascii="Arial" w:eastAsia="Arial" w:hAnsi="Arial" w:cs="Arial"/>
+          <w:sz w:val="22"/>
+          <w:szCs w:val="22"/>
+        </w:rPr>
+        <w:t>(See High Level Requirements for Landing Page System Feature for an example)</w:t>
+      </w:r>
+    </w:p>
+    <w:p>
+      <w:pPr>
+        <w:rPr>
+          <w:rFonts w:ascii="Arial" w:eastAsia="Arial" w:hAnsi="Arial" w:cs="Arial"/>
+          <w:sz w:val="22"/>
+          <w:szCs w:val="22"/>
+        </w:rPr>
+      </w:pPr>
+    </w:p>
+    <w:p>
+      <w:pPr>
+        <w:rPr>
+          <w:rFonts w:ascii="Arial" w:eastAsia="Arial" w:hAnsi="Arial" w:cs="Arial"/>
+          <w:sz w:val="22"/>
+          <w:szCs w:val="22"/>
+        </w:rPr>
+      </w:pPr>
+      <w:r>
+        <w:rPr>
+          <w:rFonts w:ascii="Arial" w:eastAsia="Arial" w:hAnsi="Arial" w:cs="Arial"/>
+          <w:sz w:val="22"/>
+          <w:szCs w:val="22"/>
+        </w:rPr>
+        <w:t xml:space="preserve">Other users will include site admins – </w:t>
+      </w:r>
+      <w:commentRangeStart w:id="26"/>
+      <w:r>
+        <w:rPr>
+          <w:rFonts w:ascii="Arial" w:eastAsia="Arial" w:hAnsi="Arial" w:cs="Arial"/>
+          <w:sz w:val="22"/>
+          <w:szCs w:val="22"/>
+        </w:rPr>
+        <w:t>WLU staff</w:t>
+      </w:r>
+      <w:commentRangeEnd w:id="26"/>
+      <w:r>
+        <w:rPr>
+          <w:rStyle w:val="CommentReference"/>
+        </w:rPr>
+        <w:commentReference w:id="26"/>
+      </w:r>
+      <w:r>
+        <w:rPr>
+          <w:rFonts w:ascii="Arial" w:eastAsia="Arial" w:hAnsi="Arial" w:cs="Arial"/>
+          <w:sz w:val="22"/>
+          <w:szCs w:val="22"/>
+        </w:rPr>
+        <w:t xml:space="preserve"> and potentially future CP317 students charged with updating the site. As such, the layout and design of the site should be intuitive enough for admins to easily manage the site after implementation. </w:t>
       </w:r>
     </w:p>
     <w:p>
@@ -2947,21 +2843,20 @@
           <w:numId w:val="3"/>
         </w:numPr>
       </w:pPr>
-      <w:bookmarkStart w:id="26" w:name="h.lnxbz9" w:colFirst="0" w:colLast="0"/>
-      <w:bookmarkStart w:id="27" w:name="_Toc452061407"/>
-      <w:bookmarkStart w:id="28" w:name="_Toc452061681"/>
-      <w:bookmarkEnd w:id="26"/>
+      <w:bookmarkStart w:id="27" w:name="h.lnxbz9" w:colFirst="0" w:colLast="0"/>
+      <w:bookmarkStart w:id="28" w:name="_Toc452061407"/>
+      <w:bookmarkStart w:id="29" w:name="_Toc452068027"/>
+      <w:bookmarkEnd w:id="27"/>
       <w:r>
         <w:t>Operating Environment</w:t>
       </w:r>
-      <w:bookmarkEnd w:id="27"/>
       <w:bookmarkEnd w:id="28"/>
+      <w:bookmarkEnd w:id="29"/>
     </w:p>
     <w:p>
       <w:r>
         <w:rPr>
           <w:rFonts w:ascii="Arial" w:eastAsia="Arial" w:hAnsi="Arial" w:cs="Arial"/>
-          <w:i/>
           <w:sz w:val="22"/>
           <w:szCs w:val="22"/>
         </w:rPr>
@@ -2976,26 +2871,110 @@
           <w:numId w:val="3"/>
         </w:numPr>
       </w:pPr>
-      <w:bookmarkStart w:id="29" w:name="h.35nkun2" w:colFirst="0" w:colLast="0"/>
-      <w:bookmarkStart w:id="30" w:name="_Toc452061408"/>
-      <w:bookmarkStart w:id="31" w:name="_Toc452061682"/>
-      <w:bookmarkEnd w:id="29"/>
+      <w:bookmarkStart w:id="30" w:name="h.35nkun2" w:colFirst="0" w:colLast="0"/>
+      <w:bookmarkStart w:id="31" w:name="_Toc452061408"/>
+      <w:bookmarkStart w:id="32" w:name="_Toc452068028"/>
+      <w:bookmarkEnd w:id="30"/>
       <w:r>
         <w:t>Design and Implementation Constraints</w:t>
       </w:r>
-      <w:bookmarkEnd w:id="30"/>
       <w:bookmarkEnd w:id="31"/>
-    </w:p>
-    <w:p>
-      <w:r>
+      <w:bookmarkEnd w:id="32"/>
+    </w:p>
+    <w:p>
+      <w:pPr>
+        <w:rPr>
+          <w:rFonts w:ascii="Arial" w:eastAsia="Arial" w:hAnsi="Arial" w:cs="Arial"/>
+          <w:sz w:val="22"/>
+          <w:szCs w:val="22"/>
+        </w:rPr>
+      </w:pPr>
+      <w:r>
+        <w:rPr>
+          <w:rFonts w:ascii="Arial" w:eastAsia="Arial" w:hAnsi="Arial" w:cs="Arial"/>
+          <w:sz w:val="22"/>
+          <w:szCs w:val="22"/>
+        </w:rPr>
+        <w:t>UPOD</w:t>
+      </w:r>
+      <w:r>
+        <w:rPr>
+          <w:rFonts w:ascii="Arial" w:eastAsia="Arial" w:hAnsi="Arial" w:cs="Arial"/>
+          <w:sz w:val="22"/>
+          <w:szCs w:val="22"/>
+        </w:rPr>
+        <w:t xml:space="preserve"> front end</w:t>
+      </w:r>
+      <w:r>
+        <w:rPr>
+          <w:rFonts w:ascii="Arial" w:eastAsia="Arial" w:hAnsi="Arial" w:cs="Arial"/>
+          <w:sz w:val="22"/>
+          <w:szCs w:val="22"/>
+        </w:rPr>
+        <w:t xml:space="preserve"> will be maintained by Wilfrid Laurier staff after the end of the </w:t>
+      </w:r>
+      <w:proofErr w:type="gramStart"/>
+      <w:r>
+        <w:rPr>
+          <w:rFonts w:ascii="Arial" w:eastAsia="Arial" w:hAnsi="Arial" w:cs="Arial"/>
+          <w:sz w:val="22"/>
+          <w:szCs w:val="22"/>
+        </w:rPr>
+        <w:t>Spring</w:t>
+      </w:r>
+      <w:proofErr w:type="gramEnd"/>
+      <w:r>
+        <w:rPr>
+          <w:rFonts w:ascii="Arial" w:eastAsia="Arial" w:hAnsi="Arial" w:cs="Arial"/>
+          <w:sz w:val="22"/>
+          <w:szCs w:val="22"/>
+        </w:rPr>
+        <w:t xml:space="preserve"> 2016 school term. (July 26, 2016) As such, the admin portal must be functional by this date. Only specified staff may be allowed administrator access. The individuals are as follows: </w:t>
+      </w:r>
+      <w:r>
+        <w:rPr>
+          <w:rFonts w:ascii="Arial" w:eastAsia="Arial" w:hAnsi="Arial" w:cs="Arial"/>
+          <w:sz w:val="22"/>
+          <w:szCs w:val="22"/>
+          <w:highlight w:val="yellow"/>
+        </w:rPr>
+        <w:t>insert list here</w:t>
+      </w:r>
+      <w:r>
+        <w:rPr>
+          <w:rFonts w:ascii="Arial" w:eastAsia="Arial" w:hAnsi="Arial" w:cs="Arial"/>
+          <w:sz w:val="22"/>
+          <w:szCs w:val="22"/>
+        </w:rPr>
+        <w:t>.</w:t>
+      </w:r>
+    </w:p>
+    <w:p>
+      <w:pPr>
+        <w:rPr>
+          <w:rFonts w:ascii="Arial" w:eastAsia="Arial" w:hAnsi="Arial" w:cs="Arial"/>
+          <w:sz w:val="22"/>
+          <w:szCs w:val="22"/>
+        </w:rPr>
+      </w:pPr>
+      <w:r>
+        <w:rPr>
+          <w:rFonts w:ascii="Arial" w:eastAsia="Arial" w:hAnsi="Arial" w:cs="Arial"/>
+          <w:sz w:val="22"/>
+          <w:szCs w:val="22"/>
+        </w:rPr>
+        <w:t>The UPOD budget is $0, so any programs or framework must be free to use.</w:t>
+      </w:r>
+    </w:p>
+    <w:p>
+      <w:pPr>
         <w:rPr>
           <w:rFonts w:ascii="Arial" w:eastAsia="Arial" w:hAnsi="Arial" w:cs="Arial"/>
           <w:i/>
           <w:sz w:val="22"/>
           <w:szCs w:val="22"/>
         </w:rPr>
-        <w:t>UPOD</w:t>
-      </w:r>
+      </w:pPr>
       <w:r>
         <w:rPr>
           <w:rFonts w:ascii="Arial" w:eastAsia="Arial" w:hAnsi="Arial" w:cs="Arial"/>
@@ -3003,105 +2982,9 @@
           <w:sz w:val="22"/>
           <w:szCs w:val="22"/>
         </w:rPr>
-        <w:t xml:space="preserve"> front end</w:t>
-      </w:r>
-      <w:r>
-        <w:rPr>
-          <w:rFonts w:ascii="Arial" w:eastAsia="Arial" w:hAnsi="Arial" w:cs="Arial"/>
-          <w:i/>
-          <w:sz w:val="22"/>
-          <w:szCs w:val="22"/>
-        </w:rPr>
-        <w:t xml:space="preserve"> will be maintained by Wilfrid Laurier staff after the end of the Spring 2016 school term. (July 26, 2016) As such, the admin portal must be functional by this date. Only specified staff may be allowed administrator access. The individuals are as follows: </w:t>
-      </w:r>
-      <w:r>
-        <w:rPr>
-          <w:rFonts w:ascii="Arial" w:eastAsia="Arial" w:hAnsi="Arial" w:cs="Arial"/>
-          <w:sz w:val="22"/>
-          <w:szCs w:val="22"/>
-          <w:highlight w:val="yellow"/>
-        </w:rPr>
-        <w:t>insert list here</w:t>
-      </w:r>
-    </w:p>
-    <w:p/>
-    <w:p>
-      <w:r>
-        <w:rPr>
-          <w:rFonts w:ascii="Arial" w:eastAsia="Arial" w:hAnsi="Arial" w:cs="Arial"/>
-          <w:i/>
-          <w:sz w:val="22"/>
-          <w:szCs w:val="22"/>
-        </w:rPr>
-        <w:lastRenderedPageBreak/>
-        <w:t>&lt;Describe any items or issues that will limit the options available to the developers. These might include: corporate or regulatory policies; hardware limitations (timing requirements, memory requirements); interfaces to other applications; specific technologies, tools, and databases to be used; parallel operations; language requirements; communications protocols; security considerations; design conventions or programming standards (for example, if the customer’s organization will be responsible for maintaining the delivered software).&gt;</w:t>
-      </w:r>
-    </w:p>
-    <w:p>
-      <w:pPr>
-        <w:pStyle w:val="Heading2"/>
-        <w:numPr>
-          <w:ilvl w:val="1"/>
-          <w:numId w:val="3"/>
-        </w:numPr>
-      </w:pPr>
-      <w:bookmarkStart w:id="32" w:name="h.1ksv4uv" w:colFirst="0" w:colLast="0"/>
-      <w:bookmarkStart w:id="33" w:name="_Toc452061409"/>
-      <w:bookmarkStart w:id="34" w:name="_Toc452061683"/>
-      <w:bookmarkEnd w:id="32"/>
-      <w:r>
-        <w:t>User Documentation</w:t>
-      </w:r>
-      <w:bookmarkEnd w:id="33"/>
-      <w:bookmarkEnd w:id="34"/>
-    </w:p>
-    <w:p>
-      <w:r>
-        <w:rPr>
-          <w:rFonts w:ascii="Arial" w:eastAsia="Arial" w:hAnsi="Arial" w:cs="Arial"/>
-          <w:i/>
-          <w:sz w:val="22"/>
-          <w:szCs w:val="22"/>
-        </w:rPr>
-        <w:t>&lt;List the user documentation components (such as user manuals, on-line help, and tutorials) that will be delivered along with the software. Identify any known user documentation delivery formats or standards.&gt;</w:t>
-      </w:r>
-    </w:p>
-    <w:p>
-      <w:pPr>
-        <w:pStyle w:val="Heading2"/>
-        <w:numPr>
-          <w:ilvl w:val="1"/>
-          <w:numId w:val="3"/>
-        </w:numPr>
-      </w:pPr>
-      <w:bookmarkStart w:id="35" w:name="h.44sinio" w:colFirst="0" w:colLast="0"/>
-      <w:bookmarkStart w:id="36" w:name="_Toc452061410"/>
-      <w:bookmarkStart w:id="37" w:name="_Toc452061684"/>
-      <w:bookmarkEnd w:id="35"/>
-      <w:r>
-        <w:t>Assumptions and Dependencies</w:t>
-      </w:r>
-      <w:bookmarkEnd w:id="36"/>
-      <w:bookmarkEnd w:id="37"/>
-    </w:p>
-    <w:p>
-      <w:r>
-        <w:rPr>
-          <w:rFonts w:ascii="Arial" w:eastAsia="Arial" w:hAnsi="Arial" w:cs="Arial"/>
-          <w:i/>
-          <w:sz w:val="22"/>
-          <w:szCs w:val="22"/>
-        </w:rPr>
-        <w:t>&lt;List any assumed factors (as opposed to known facts) that could affect the requirements stated in the SRS. These could include third-party or commercial components that you plan to use, issues around the development or operating environment, or constraints. The project could be affected if these assumptions are incorrect, are not shared, or change. Also identify any dependencies the project has on external factors, such as software components that you intend to reuse from another project, unless they are already documented elsewhere (for example, in the vision and scope document or the project plan).&gt;</w:t>
-      </w:r>
-    </w:p>
-    <w:p/>
-    <w:p>
-      <w:r>
         <w:br w:type="page"/>
       </w:r>
     </w:p>
-    <w:p/>
     <w:p>
       <w:pPr>
         <w:pStyle w:val="Heading1"/>
@@ -3111,15 +2994,18 @@
         </w:numPr>
         <w:spacing w:before="0"/>
       </w:pPr>
-      <w:bookmarkStart w:id="38" w:name="h.2jxsxqh" w:colFirst="0" w:colLast="0"/>
-      <w:bookmarkStart w:id="39" w:name="_Toc452061411"/>
-      <w:bookmarkStart w:id="40" w:name="_Toc452061685"/>
-      <w:bookmarkEnd w:id="38"/>
-      <w:r>
+      <w:bookmarkStart w:id="33" w:name="h.1ksv4uv" w:colFirst="0" w:colLast="0"/>
+      <w:bookmarkStart w:id="34" w:name="h.2jxsxqh" w:colFirst="0" w:colLast="0"/>
+      <w:bookmarkStart w:id="35" w:name="_Toc452061411"/>
+      <w:bookmarkStart w:id="36" w:name="_Toc452068029"/>
+      <w:bookmarkEnd w:id="33"/>
+      <w:bookmarkEnd w:id="34"/>
+      <w:r>
+        <w:lastRenderedPageBreak/>
         <w:t>External Interface Requirements</w:t>
       </w:r>
-      <w:bookmarkEnd w:id="39"/>
-      <w:bookmarkEnd w:id="40"/>
+      <w:bookmarkEnd w:id="35"/>
+      <w:bookmarkEnd w:id="36"/>
     </w:p>
     <w:p>
       <w:pPr>
@@ -3129,15 +3015,15 @@
           <w:numId w:val="3"/>
         </w:numPr>
       </w:pPr>
-      <w:bookmarkStart w:id="41" w:name="h.z337ya" w:colFirst="0" w:colLast="0"/>
-      <w:bookmarkStart w:id="42" w:name="_Toc452061412"/>
-      <w:bookmarkStart w:id="43" w:name="_Toc452061686"/>
-      <w:bookmarkEnd w:id="41"/>
+      <w:bookmarkStart w:id="37" w:name="h.z337ya" w:colFirst="0" w:colLast="0"/>
+      <w:bookmarkStart w:id="38" w:name="_Toc452061412"/>
+      <w:bookmarkStart w:id="39" w:name="_Toc452068030"/>
+      <w:bookmarkEnd w:id="37"/>
       <w:r>
         <w:t>User Interfaces</w:t>
       </w:r>
-      <w:bookmarkEnd w:id="42"/>
-      <w:bookmarkEnd w:id="43"/>
+      <w:bookmarkEnd w:id="38"/>
+      <w:bookmarkEnd w:id="39"/>
     </w:p>
     <w:p>
       <w:r>
@@ -3158,15 +3044,15 @@
           <w:numId w:val="3"/>
         </w:numPr>
       </w:pPr>
-      <w:bookmarkStart w:id="44" w:name="h.3j2qqm3" w:colFirst="0" w:colLast="0"/>
-      <w:bookmarkStart w:id="45" w:name="_Toc452061413"/>
-      <w:bookmarkStart w:id="46" w:name="_Toc452061687"/>
-      <w:bookmarkEnd w:id="44"/>
+      <w:bookmarkStart w:id="40" w:name="h.3j2qqm3" w:colFirst="0" w:colLast="0"/>
+      <w:bookmarkStart w:id="41" w:name="_Toc452061413"/>
+      <w:bookmarkStart w:id="42" w:name="_Toc452068031"/>
+      <w:bookmarkEnd w:id="40"/>
       <w:r>
         <w:t>Hardware Interfaces</w:t>
       </w:r>
-      <w:bookmarkEnd w:id="45"/>
-      <w:bookmarkEnd w:id="46"/>
+      <w:bookmarkEnd w:id="41"/>
+      <w:bookmarkEnd w:id="42"/>
     </w:p>
     <w:p>
       <w:r>
@@ -3187,15 +3073,15 @@
           <w:numId w:val="3"/>
         </w:numPr>
       </w:pPr>
-      <w:bookmarkStart w:id="47" w:name="h.1y810tw" w:colFirst="0" w:colLast="0"/>
-      <w:bookmarkStart w:id="48" w:name="_Toc452061414"/>
-      <w:bookmarkStart w:id="49" w:name="_Toc452061688"/>
-      <w:bookmarkEnd w:id="47"/>
+      <w:bookmarkStart w:id="43" w:name="h.1y810tw" w:colFirst="0" w:colLast="0"/>
+      <w:bookmarkStart w:id="44" w:name="_Toc452061414"/>
+      <w:bookmarkStart w:id="45" w:name="_Toc452068032"/>
+      <w:bookmarkEnd w:id="43"/>
       <w:r>
         <w:t>Software Interfaces</w:t>
       </w:r>
-      <w:bookmarkEnd w:id="48"/>
-      <w:bookmarkEnd w:id="49"/>
+      <w:bookmarkEnd w:id="44"/>
+      <w:bookmarkEnd w:id="45"/>
     </w:p>
     <w:p>
       <w:r>
@@ -3216,15 +3102,15 @@
           <w:numId w:val="3"/>
         </w:numPr>
       </w:pPr>
-      <w:bookmarkStart w:id="50" w:name="h.4i7ojhp" w:colFirst="0" w:colLast="0"/>
-      <w:bookmarkStart w:id="51" w:name="_Toc452061415"/>
-      <w:bookmarkStart w:id="52" w:name="_Toc452061689"/>
-      <w:bookmarkEnd w:id="50"/>
+      <w:bookmarkStart w:id="46" w:name="h.4i7ojhp" w:colFirst="0" w:colLast="0"/>
+      <w:bookmarkStart w:id="47" w:name="_Toc452061415"/>
+      <w:bookmarkStart w:id="48" w:name="_Toc452068033"/>
+      <w:bookmarkEnd w:id="46"/>
       <w:r>
         <w:t>Communications Interfaces</w:t>
       </w:r>
-      <w:bookmarkEnd w:id="51"/>
-      <w:bookmarkEnd w:id="52"/>
+      <w:bookmarkEnd w:id="47"/>
+      <w:bookmarkEnd w:id="48"/>
     </w:p>
     <w:p>
       <w:r>
@@ -3252,15 +3138,15 @@
         </w:numPr>
         <w:spacing w:before="0"/>
       </w:pPr>
-      <w:bookmarkStart w:id="53" w:name="h.2xcytpi" w:colFirst="0" w:colLast="0"/>
-      <w:bookmarkStart w:id="54" w:name="_Toc452061416"/>
-      <w:bookmarkStart w:id="55" w:name="_Toc452061690"/>
-      <w:bookmarkEnd w:id="53"/>
+      <w:bookmarkStart w:id="49" w:name="h.2xcytpi" w:colFirst="0" w:colLast="0"/>
+      <w:bookmarkStart w:id="50" w:name="_Toc452061416"/>
+      <w:bookmarkStart w:id="51" w:name="_Toc452068034"/>
+      <w:bookmarkEnd w:id="49"/>
       <w:r>
         <w:t>System Features</w:t>
       </w:r>
-      <w:bookmarkEnd w:id="54"/>
-      <w:bookmarkEnd w:id="55"/>
+      <w:bookmarkEnd w:id="50"/>
+      <w:bookmarkEnd w:id="51"/>
     </w:p>
     <w:p>
       <w:pPr>
@@ -3270,15 +3156,15 @@
           <w:numId w:val="3"/>
         </w:numPr>
       </w:pPr>
-      <w:bookmarkStart w:id="56" w:name="h.1ci93xb" w:colFirst="0" w:colLast="0"/>
-      <w:bookmarkStart w:id="57" w:name="_Toc452061417"/>
-      <w:bookmarkStart w:id="58" w:name="_Toc452061691"/>
-      <w:bookmarkEnd w:id="56"/>
+      <w:bookmarkStart w:id="52" w:name="h.1ci93xb" w:colFirst="0" w:colLast="0"/>
+      <w:bookmarkStart w:id="53" w:name="_Toc452061417"/>
+      <w:bookmarkStart w:id="54" w:name="_Toc452068035"/>
+      <w:bookmarkEnd w:id="52"/>
       <w:r>
         <w:t>Landing Page</w:t>
       </w:r>
-      <w:bookmarkEnd w:id="57"/>
-      <w:bookmarkEnd w:id="58"/>
+      <w:bookmarkEnd w:id="53"/>
+      <w:bookmarkEnd w:id="54"/>
     </w:p>
     <w:p>
       <w:pPr>
@@ -3538,15 +3424,15 @@
           <w:numId w:val="3"/>
         </w:numPr>
       </w:pPr>
-      <w:bookmarkStart w:id="59" w:name="h.bhv7ph1f4yjh" w:colFirst="0" w:colLast="0"/>
-      <w:bookmarkStart w:id="60" w:name="_Toc452061418"/>
-      <w:bookmarkStart w:id="61" w:name="_Toc452061692"/>
-      <w:bookmarkEnd w:id="59"/>
+      <w:bookmarkStart w:id="55" w:name="h.bhv7ph1f4yjh" w:colFirst="0" w:colLast="0"/>
+      <w:bookmarkStart w:id="56" w:name="_Toc452061418"/>
+      <w:bookmarkStart w:id="57" w:name="_Toc452068036"/>
+      <w:bookmarkEnd w:id="55"/>
       <w:r>
         <w:t>Portal Page</w:t>
       </w:r>
-      <w:bookmarkEnd w:id="60"/>
-      <w:bookmarkEnd w:id="61"/>
+      <w:bookmarkEnd w:id="56"/>
+      <w:bookmarkEnd w:id="57"/>
     </w:p>
     <w:p>
       <w:pPr>
@@ -3775,7 +3661,15 @@
         <w:t>4.2.2</w:t>
       </w:r>
       <w:r>
-        <w:t>.7: The Search Bar must remain visible at the top of the page. (right aligned)</w:t>
+        <w:t>.7: The Search Bar must remain visible at the top of the page. (</w:t>
+      </w:r>
+      <w:proofErr w:type="gramStart"/>
+      <w:r>
+        <w:t>right</w:t>
+      </w:r>
+      <w:proofErr w:type="gramEnd"/>
+      <w:r>
+        <w:t xml:space="preserve"> aligned)</w:t>
       </w:r>
     </w:p>
     <w:p>
@@ -3791,7 +3685,7 @@
           <w:numId w:val="3"/>
         </w:numPr>
       </w:pPr>
-      <w:bookmarkStart w:id="62" w:name="_Toc452061693"/>
+      <w:bookmarkStart w:id="58" w:name="_Toc452068037"/>
       <w:r>
         <w:t xml:space="preserve">Single Entry Page (Scalable and </w:t>
       </w:r>
@@ -3801,7 +3695,7 @@
       <w:r>
         <w:t>)</w:t>
       </w:r>
-      <w:bookmarkEnd w:id="62"/>
+      <w:bookmarkEnd w:id="58"/>
     </w:p>
     <w:p>
       <w:pPr>
@@ -4009,19 +3903,18 @@
         <w:t>4.3.2</w:t>
       </w:r>
       <w:r>
-        <w:t>.8: The Search Bar must remain visible at the top of the page. (right aligned)</w:t>
-      </w:r>
-    </w:p>
-    <w:p>
-      <w:pPr>
-        <w:ind w:left="2348" w:hanging="994"/>
-      </w:pPr>
-    </w:p>
-    <w:p>
-      <w:pPr>
-        <w:ind w:left="2348" w:hanging="994"/>
-      </w:pPr>
-    </w:p>
+        <w:t>.8: The Search Bar must remain visible at the top of the page. (</w:t>
+      </w:r>
+      <w:proofErr w:type="gramStart"/>
+      <w:r>
+        <w:t>right</w:t>
+      </w:r>
+      <w:proofErr w:type="gramEnd"/>
+      <w:r>
+        <w:t xml:space="preserve"> aligned)</w:t>
+      </w:r>
+    </w:p>
+    <w:p/>
     <w:p>
       <w:pPr>
         <w:pStyle w:val="Heading2"/>
@@ -4030,11 +3923,11 @@
           <w:numId w:val="3"/>
         </w:numPr>
       </w:pPr>
-      <w:bookmarkStart w:id="63" w:name="_Toc452061694"/>
+      <w:bookmarkStart w:id="59" w:name="_Toc452068038"/>
       <w:r>
         <w:t>About Us Page</w:t>
       </w:r>
-      <w:bookmarkEnd w:id="63"/>
+      <w:bookmarkEnd w:id="59"/>
     </w:p>
     <w:p>
       <w:pPr>
@@ -4268,7 +4161,15 @@
         <w:t>4.4.2</w:t>
       </w:r>
       <w:r>
-        <w:t>.8: The Search Bar must remain visible at the top of the page. (right aligned)</w:t>
+        <w:t>.8: The Search Bar must remain visible at the top of the page. (</w:t>
+      </w:r>
+      <w:proofErr w:type="gramStart"/>
+      <w:r>
+        <w:t>right</w:t>
+      </w:r>
+      <w:proofErr w:type="gramEnd"/>
+      <w:r>
+        <w:t xml:space="preserve"> aligned)</w:t>
       </w:r>
     </w:p>
     <w:p/>
@@ -4277,7 +4178,6 @@
         <w:ind w:left="2348" w:hanging="994"/>
       </w:pPr>
       <w:r>
-        <w:lastRenderedPageBreak/>
         <w:tab/>
       </w:r>
       <w:r>
@@ -4292,11 +4192,12 @@
           <w:numId w:val="3"/>
         </w:numPr>
       </w:pPr>
-      <w:bookmarkStart w:id="64" w:name="_Toc452061695"/>
-      <w:r>
+      <w:bookmarkStart w:id="60" w:name="_Toc452068039"/>
+      <w:r>
+        <w:lastRenderedPageBreak/>
         <w:t>Admin Login Page</w:t>
       </w:r>
-      <w:bookmarkEnd w:id="64"/>
+      <w:bookmarkEnd w:id="60"/>
     </w:p>
     <w:p>
       <w:pPr>
@@ -4322,7 +4223,13 @@
         <w:t>Site admins</w:t>
       </w:r>
       <w:r>
-        <w:t xml:space="preserve"> will need to enter credentials on this page – URL will only be given to admins (i.e. no direct link to Admin portal.) Admins will use their </w:t>
+        <w:t xml:space="preserve"> will need to enter credentials on this page</w:t>
+      </w:r>
+      <w:r>
+        <w:t xml:space="preserve"> to gain administrator access to the site </w:t>
+      </w:r>
+      <w:r>
+        <w:t xml:space="preserve">– URL will only be given to admins (i.e. no direct link to Admin portal.) Admins will use their </w:t>
       </w:r>
       <w:r>
         <w:rPr>
@@ -4439,16 +4346,16 @@
       <w:r>
         <w:t xml:space="preserve">.6: Clicking on the Login button must verify the admin’s credentials, and </w:t>
       </w:r>
-      <w:commentRangeStart w:id="65"/>
+      <w:commentRangeStart w:id="61"/>
       <w:r>
         <w:rPr>
           <w:highlight w:val="yellow"/>
         </w:rPr>
         <w:t>grant access</w:t>
       </w:r>
-      <w:commentRangeEnd w:id="65"/>
-      <w:r>
-        <w:commentReference w:id="65"/>
+      <w:commentRangeEnd w:id="61"/>
+      <w:r>
+        <w:commentReference w:id="61"/>
       </w:r>
       <w:r>
         <w:t xml:space="preserve"> to edit pages on successful verification.</w:t>
@@ -4479,7 +4386,15 @@
         <w:t>.2</w:t>
       </w:r>
       <w:r>
-        <w:t>.8: The Search Bar must remain visible at the top of the page. (right aligned)</w:t>
+        <w:t>.8: The Search Bar must remain visible at the top of the page. (</w:t>
+      </w:r>
+      <w:proofErr w:type="gramStart"/>
+      <w:r>
+        <w:t>right</w:t>
+      </w:r>
+      <w:proofErr w:type="gramEnd"/>
+      <w:r>
+        <w:t xml:space="preserve"> aligned)</w:t>
       </w:r>
     </w:p>
     <w:p>
@@ -4496,11 +4411,11 @@
           <w:numId w:val="3"/>
         </w:numPr>
       </w:pPr>
-      <w:bookmarkStart w:id="66" w:name="_Toc452061696"/>
+      <w:bookmarkStart w:id="62" w:name="_Toc452068040"/>
       <w:r>
         <w:t>Search Results Page</w:t>
       </w:r>
-      <w:bookmarkEnd w:id="66"/>
+      <w:bookmarkEnd w:id="62"/>
     </w:p>
     <w:p>
       <w:pPr>
@@ -4526,18 +4441,34 @@
         <w:t xml:space="preserve">Users should be given enough relevant information after searching for a topic. Since some information can apply to many different disciplines, (i.e. Speed of Light would be found in both Classical Mechanics as well as Optics) a search for a term should </w:t>
       </w:r>
       <w:r>
-        <w:t>a list of all Single Entry Pages that refer to that term. Results should be displayed with a Page Heading as well as a brief preview of the info contained on the linked page. (</w:t>
-      </w:r>
-      <w:commentRangeStart w:id="67"/>
+        <w:t xml:space="preserve">a list of all Single Entry Pages that refer to that term. Results should be displayed with a Page </w:t>
+      </w:r>
+      <w:proofErr w:type="gramStart"/>
+      <w:r>
+        <w:t>Heading</w:t>
+      </w:r>
+      <w:proofErr w:type="gramEnd"/>
+      <w:r>
+        <w:t xml:space="preserve"> as well as a brief preview of the info contained on the linked page. (</w:t>
+      </w:r>
+      <w:commentRangeStart w:id="63"/>
       <w:r>
         <w:t>Similar to a general Google Search)</w:t>
       </w:r>
-      <w:commentRangeEnd w:id="67"/>
+      <w:commentRangeEnd w:id="63"/>
       <w:r>
         <w:rPr>
           <w:rStyle w:val="CommentReference"/>
         </w:rPr>
-        <w:commentReference w:id="67"/>
+        <w:commentReference w:id="63"/>
+      </w:r>
+    </w:p>
+    <w:p>
+      <w:pPr>
+        <w:ind w:left="1350" w:hanging="716"/>
+      </w:pPr>
+      <w:r>
+        <w:t>As usual, left side menu and top right search bar should be available for site navigation.</w:t>
       </w:r>
     </w:p>
     <w:p>
@@ -4589,7 +4520,7 @@
 </file>
 
 <file path=word/comments.xml><?xml version="1.0" encoding="utf-8"?>
-<w:comments xmlns:wpc="http://schemas.microsoft.com/office/word/2010/wordprocessingCanvas" xmlns:cx="http://schemas.microsoft.com/office/drawing/2014/chartex" xmlns:cx1="http://schemas.microsoft.com/office/drawing/2015/9/8/chartex" xmlns:cx2="http://schemas.microsoft.com/office/drawing/2015/10/21/chartex" xmlns:mc="http://schemas.openxmlformats.org/markup-compatibility/2006" xmlns:o="urn:schemas-microsoft-com:office:office" xmlns:r="http://schemas.openxmlformats.org/officeDocument/2006/relationships" xmlns:m="http://schemas.openxmlformats.org/officeDocument/2006/math" xmlns:v="urn:schemas-microsoft-com:vml" xmlns:wp14="http://schemas.microsoft.com/office/word/2010/wordprocessingDrawing" xmlns:wp="http://schemas.openxmlformats.org/drawingml/2006/wordprocessingDrawing" xmlns:w10="urn:schemas-microsoft-com:office:word" xmlns:w="http://schemas.openxmlformats.org/wordprocessingml/2006/main" xmlns:w14="http://schemas.microsoft.com/office/word/2010/wordml" xmlns:w15="http://schemas.microsoft.com/office/word/2012/wordml" xmlns:w16se="http://schemas.microsoft.com/office/word/2015/wordml/symex" xmlns:wpg="http://schemas.microsoft.com/office/word/2010/wordprocessingGroup" xmlns:wpi="http://schemas.microsoft.com/office/word/2010/wordprocessingInk" xmlns:wne="http://schemas.microsoft.com/office/word/2006/wordml" xmlns:wps="http://schemas.microsoft.com/office/word/2010/wordprocessingShape" mc:Ignorable="w14 w15 w16se wp14">
+<w:comments xmlns:wpc="http://schemas.microsoft.com/office/word/2010/wordprocessingCanvas" xmlns:mc="http://schemas.openxmlformats.org/markup-compatibility/2006" xmlns:o="urn:schemas-microsoft-com:office:office" xmlns:r="http://schemas.openxmlformats.org/officeDocument/2006/relationships" xmlns:m="http://schemas.openxmlformats.org/officeDocument/2006/math" xmlns:v="urn:schemas-microsoft-com:vml" xmlns:wp14="http://schemas.microsoft.com/office/word/2010/wordprocessingDrawing" xmlns:wp="http://schemas.openxmlformats.org/drawingml/2006/wordprocessingDrawing" xmlns:w10="urn:schemas-microsoft-com:office:word" xmlns:w="http://schemas.openxmlformats.org/wordprocessingml/2006/main" xmlns:w14="http://schemas.microsoft.com/office/word/2010/wordml" xmlns:w15="http://schemas.microsoft.com/office/word/2012/wordml" xmlns:wpg="http://schemas.microsoft.com/office/word/2010/wordprocessingGroup" xmlns:wpi="http://schemas.microsoft.com/office/word/2010/wordprocessingInk" xmlns:wne="http://schemas.microsoft.com/office/word/2006/wordml" xmlns:wps="http://schemas.microsoft.com/office/word/2010/wordprocessingShape" mc:Ignorable="w14 w15 wp14">
   <w:comment w:id="9" w:author="Tom West" w:date="2016-05-26T22:31:00Z" w:initials="TW">
     <w:p>
       <w:pPr>
@@ -4606,7 +4537,23 @@
       </w:r>
     </w:p>
   </w:comment>
-  <w:comment w:id="65" w:author="Tom West" w:date="2016-05-18T05:14:00Z" w:initials="">
+  <w:comment w:id="26" w:author="Tom West" w:date="2016-05-26T23:09:00Z" w:initials="TW">
+    <w:p>
+      <w:pPr>
+        <w:pStyle w:val="CommentText"/>
+      </w:pPr>
+      <w:r>
+        <w:rPr>
+          <w:rStyle w:val="CommentReference"/>
+        </w:rPr>
+        <w:annotationRef/>
+      </w:r>
+      <w:r>
+        <w:t>How many admins should be expecting?</w:t>
+      </w:r>
+    </w:p>
+  </w:comment>
+  <w:comment w:id="61" w:author="Tom West" w:date="2016-05-18T05:14:00Z" w:initials="">
     <w:p>
       <w:pPr>
         <w:widowControl w:val="0"/>
@@ -4621,7 +4568,7 @@
       </w:r>
     </w:p>
   </w:comment>
-  <w:comment w:id="67" w:author="Tom West" w:date="2016-05-26T21:20:00Z" w:initials="TW">
+  <w:comment w:id="63" w:author="Tom West" w:date="2016-05-26T21:20:00Z" w:initials="TW">
     <w:p>
       <w:pPr>
         <w:pStyle w:val="CommentText"/>
@@ -4641,15 +4588,16 @@
 </file>
 
 <file path=word/commentsExtended.xml><?xml version="1.0" encoding="utf-8"?>
-<w15:commentsEx xmlns:wpc="http://schemas.microsoft.com/office/word/2010/wordprocessingCanvas" xmlns:cx="http://schemas.microsoft.com/office/drawing/2014/chartex" xmlns:cx1="http://schemas.microsoft.com/office/drawing/2015/9/8/chartex" xmlns:cx2="http://schemas.microsoft.com/office/drawing/2015/10/21/chartex" xmlns:mc="http://schemas.openxmlformats.org/markup-compatibility/2006" xmlns:o="urn:schemas-microsoft-com:office:office" xmlns:r="http://schemas.openxmlformats.org/officeDocument/2006/relationships" xmlns:m="http://schemas.openxmlformats.org/officeDocument/2006/math" xmlns:v="urn:schemas-microsoft-com:vml" xmlns:wp14="http://schemas.microsoft.com/office/word/2010/wordprocessingDrawing" xmlns:wp="http://schemas.openxmlformats.org/drawingml/2006/wordprocessingDrawing" xmlns:w10="urn:schemas-microsoft-com:office:word" xmlns:w="http://schemas.openxmlformats.org/wordprocessingml/2006/main" xmlns:w14="http://schemas.microsoft.com/office/word/2010/wordml" xmlns:w15="http://schemas.microsoft.com/office/word/2012/wordml" xmlns:w16se="http://schemas.microsoft.com/office/word/2015/wordml/symex" xmlns:wpg="http://schemas.microsoft.com/office/word/2010/wordprocessingGroup" xmlns:wpi="http://schemas.microsoft.com/office/word/2010/wordprocessingInk" xmlns:wne="http://schemas.microsoft.com/office/word/2006/wordml" xmlns:wps="http://schemas.microsoft.com/office/word/2010/wordprocessingShape" mc:Ignorable="w14 w15 w16se wp14">
+<w15:commentsEx xmlns:wpc="http://schemas.microsoft.com/office/word/2010/wordprocessingCanvas" xmlns:mc="http://schemas.openxmlformats.org/markup-compatibility/2006" xmlns:o="urn:schemas-microsoft-com:office:office" xmlns:r="http://schemas.openxmlformats.org/officeDocument/2006/relationships" xmlns:m="http://schemas.openxmlformats.org/officeDocument/2006/math" xmlns:v="urn:schemas-microsoft-com:vml" xmlns:wp14="http://schemas.microsoft.com/office/word/2010/wordprocessingDrawing" xmlns:wp="http://schemas.openxmlformats.org/drawingml/2006/wordprocessingDrawing" xmlns:w10="urn:schemas-microsoft-com:office:word" xmlns:w="http://schemas.openxmlformats.org/wordprocessingml/2006/main" xmlns:w14="http://schemas.microsoft.com/office/word/2010/wordml" xmlns:w15="http://schemas.microsoft.com/office/word/2012/wordml" xmlns:wpg="http://schemas.microsoft.com/office/word/2010/wordprocessingGroup" xmlns:wpi="http://schemas.microsoft.com/office/word/2010/wordprocessingInk" xmlns:wne="http://schemas.microsoft.com/office/word/2006/wordml" xmlns:wps="http://schemas.microsoft.com/office/word/2010/wordprocessingShape" mc:Ignorable="w14 w15 wp14">
   <w15:commentEx w15:paraId="5566D102" w15:done="0"/>
+  <w15:commentEx w15:paraId="7F0AE73C" w15:done="0"/>
   <w15:commentEx w15:paraId="0AE48F2B" w15:done="0"/>
   <w15:commentEx w15:paraId="3EA9E078" w15:done="0"/>
 </w15:commentsEx>
 </file>
 
 <file path=word/endnotes.xml><?xml version="1.0" encoding="utf-8"?>
-<w:endnotes xmlns:wpc="http://schemas.microsoft.com/office/word/2010/wordprocessingCanvas" xmlns:cx="http://schemas.microsoft.com/office/drawing/2014/chartex" xmlns:cx1="http://schemas.microsoft.com/office/drawing/2015/9/8/chartex" xmlns:cx2="http://schemas.microsoft.com/office/drawing/2015/10/21/chartex" xmlns:mc="http://schemas.openxmlformats.org/markup-compatibility/2006" xmlns:o="urn:schemas-microsoft-com:office:office" xmlns:r="http://schemas.openxmlformats.org/officeDocument/2006/relationships" xmlns:m="http://schemas.openxmlformats.org/officeDocument/2006/math" xmlns:v="urn:schemas-microsoft-com:vml" xmlns:wp14="http://schemas.microsoft.com/office/word/2010/wordprocessingDrawing" xmlns:wp="http://schemas.openxmlformats.org/drawingml/2006/wordprocessingDrawing" xmlns:w10="urn:schemas-microsoft-com:office:word" xmlns:w="http://schemas.openxmlformats.org/wordprocessingml/2006/main" xmlns:w14="http://schemas.microsoft.com/office/word/2010/wordml" xmlns:w15="http://schemas.microsoft.com/office/word/2012/wordml" xmlns:w16se="http://schemas.microsoft.com/office/word/2015/wordml/symex" xmlns:wpg="http://schemas.microsoft.com/office/word/2010/wordprocessingGroup" xmlns:wpi="http://schemas.microsoft.com/office/word/2010/wordprocessingInk" xmlns:wne="http://schemas.microsoft.com/office/word/2006/wordml" xmlns:wps="http://schemas.microsoft.com/office/word/2010/wordprocessingShape" mc:Ignorable="w14 w15 w16se wp14">
+<w:endnotes xmlns:wpc="http://schemas.microsoft.com/office/word/2010/wordprocessingCanvas" xmlns:mc="http://schemas.openxmlformats.org/markup-compatibility/2006" xmlns:o="urn:schemas-microsoft-com:office:office" xmlns:r="http://schemas.openxmlformats.org/officeDocument/2006/relationships" xmlns:m="http://schemas.openxmlformats.org/officeDocument/2006/math" xmlns:v="urn:schemas-microsoft-com:vml" xmlns:wp14="http://schemas.microsoft.com/office/word/2010/wordprocessingDrawing" xmlns:wp="http://schemas.openxmlformats.org/drawingml/2006/wordprocessingDrawing" xmlns:w10="urn:schemas-microsoft-com:office:word" xmlns:w="http://schemas.openxmlformats.org/wordprocessingml/2006/main" xmlns:w14="http://schemas.microsoft.com/office/word/2010/wordml" xmlns:w15="http://schemas.microsoft.com/office/word/2012/wordml" xmlns:wpg="http://schemas.microsoft.com/office/word/2010/wordprocessingGroup" xmlns:wpi="http://schemas.microsoft.com/office/word/2010/wordprocessingInk" xmlns:wne="http://schemas.microsoft.com/office/word/2006/wordml" xmlns:wps="http://schemas.microsoft.com/office/word/2010/wordprocessingShape" mc:Ignorable="w14 w15 wp14">
   <w:endnote w:type="separator" w:id="-1">
     <w:p>
       <w:r>
@@ -4668,7 +4616,7 @@
 </file>
 
 <file path=word/footer1.xml><?xml version="1.0" encoding="utf-8"?>
-<w:ftr xmlns:wpc="http://schemas.microsoft.com/office/word/2010/wordprocessingCanvas" xmlns:cx="http://schemas.microsoft.com/office/drawing/2014/chartex" xmlns:cx1="http://schemas.microsoft.com/office/drawing/2015/9/8/chartex" xmlns:cx2="http://schemas.microsoft.com/office/drawing/2015/10/21/chartex" xmlns:mc="http://schemas.openxmlformats.org/markup-compatibility/2006" xmlns:o="urn:schemas-microsoft-com:office:office" xmlns:r="http://schemas.openxmlformats.org/officeDocument/2006/relationships" xmlns:m="http://schemas.openxmlformats.org/officeDocument/2006/math" xmlns:v="urn:schemas-microsoft-com:vml" xmlns:wp14="http://schemas.microsoft.com/office/word/2010/wordprocessingDrawing" xmlns:wp="http://schemas.openxmlformats.org/drawingml/2006/wordprocessingDrawing" xmlns:w10="urn:schemas-microsoft-com:office:word" xmlns:w="http://schemas.openxmlformats.org/wordprocessingml/2006/main" xmlns:w14="http://schemas.microsoft.com/office/word/2010/wordml" xmlns:w15="http://schemas.microsoft.com/office/word/2012/wordml" xmlns:w16se="http://schemas.microsoft.com/office/word/2015/wordml/symex" xmlns:wpg="http://schemas.microsoft.com/office/word/2010/wordprocessingGroup" xmlns:wpi="http://schemas.microsoft.com/office/word/2010/wordprocessingInk" xmlns:wne="http://schemas.microsoft.com/office/word/2006/wordml" xmlns:wps="http://schemas.microsoft.com/office/word/2010/wordprocessingShape" mc:Ignorable="w14 w15 w16se wp14">
+<w:ftr xmlns:wpc="http://schemas.microsoft.com/office/word/2010/wordprocessingCanvas" xmlns:mc="http://schemas.openxmlformats.org/markup-compatibility/2006" xmlns:o="urn:schemas-microsoft-com:office:office" xmlns:r="http://schemas.openxmlformats.org/officeDocument/2006/relationships" xmlns:m="http://schemas.openxmlformats.org/officeDocument/2006/math" xmlns:v="urn:schemas-microsoft-com:vml" xmlns:wp14="http://schemas.microsoft.com/office/word/2010/wordprocessingDrawing" xmlns:wp="http://schemas.openxmlformats.org/drawingml/2006/wordprocessingDrawing" xmlns:w10="urn:schemas-microsoft-com:office:word" xmlns:w="http://schemas.openxmlformats.org/wordprocessingml/2006/main" xmlns:w14="http://schemas.microsoft.com/office/word/2010/wordml" xmlns:w15="http://schemas.microsoft.com/office/word/2012/wordml" xmlns:wpg="http://schemas.microsoft.com/office/word/2010/wordprocessingGroup" xmlns:wpi="http://schemas.microsoft.com/office/word/2010/wordprocessingInk" xmlns:wne="http://schemas.microsoft.com/office/word/2006/wordml" xmlns:wps="http://schemas.microsoft.com/office/word/2010/wordprocessingShape" mc:Ignorable="w14 w15 wp14">
   <w:p>
     <w:pPr>
       <w:tabs>
@@ -4683,7 +4631,7 @@
 </file>
 
 <file path=word/footnotes.xml><?xml version="1.0" encoding="utf-8"?>
-<w:footnotes xmlns:wpc="http://schemas.microsoft.com/office/word/2010/wordprocessingCanvas" xmlns:cx="http://schemas.microsoft.com/office/drawing/2014/chartex" xmlns:cx1="http://schemas.microsoft.com/office/drawing/2015/9/8/chartex" xmlns:cx2="http://schemas.microsoft.com/office/drawing/2015/10/21/chartex" xmlns:mc="http://schemas.openxmlformats.org/markup-compatibility/2006" xmlns:o="urn:schemas-microsoft-com:office:office" xmlns:r="http://schemas.openxmlformats.org/officeDocument/2006/relationships" xmlns:m="http://schemas.openxmlformats.org/officeDocument/2006/math" xmlns:v="urn:schemas-microsoft-com:vml" xmlns:wp14="http://schemas.microsoft.com/office/word/2010/wordprocessingDrawing" xmlns:wp="http://schemas.openxmlformats.org/drawingml/2006/wordprocessingDrawing" xmlns:w10="urn:schemas-microsoft-com:office:word" xmlns:w="http://schemas.openxmlformats.org/wordprocessingml/2006/main" xmlns:w14="http://schemas.microsoft.com/office/word/2010/wordml" xmlns:w15="http://schemas.microsoft.com/office/word/2012/wordml" xmlns:w16se="http://schemas.microsoft.com/office/word/2015/wordml/symex" xmlns:wpg="http://schemas.microsoft.com/office/word/2010/wordprocessingGroup" xmlns:wpi="http://schemas.microsoft.com/office/word/2010/wordprocessingInk" xmlns:wne="http://schemas.microsoft.com/office/word/2006/wordml" xmlns:wps="http://schemas.microsoft.com/office/word/2010/wordprocessingShape" mc:Ignorable="w14 w15 w16se wp14">
+<w:footnotes xmlns:wpc="http://schemas.microsoft.com/office/word/2010/wordprocessingCanvas" xmlns:mc="http://schemas.openxmlformats.org/markup-compatibility/2006" xmlns:o="urn:schemas-microsoft-com:office:office" xmlns:r="http://schemas.openxmlformats.org/officeDocument/2006/relationships" xmlns:m="http://schemas.openxmlformats.org/officeDocument/2006/math" xmlns:v="urn:schemas-microsoft-com:vml" xmlns:wp14="http://schemas.microsoft.com/office/word/2010/wordprocessingDrawing" xmlns:wp="http://schemas.openxmlformats.org/drawingml/2006/wordprocessingDrawing" xmlns:w10="urn:schemas-microsoft-com:office:word" xmlns:w="http://schemas.openxmlformats.org/wordprocessingml/2006/main" xmlns:w14="http://schemas.microsoft.com/office/word/2010/wordml" xmlns:w15="http://schemas.microsoft.com/office/word/2012/wordml" xmlns:wpg="http://schemas.microsoft.com/office/word/2010/wordprocessingGroup" xmlns:wpi="http://schemas.microsoft.com/office/word/2010/wordprocessingInk" xmlns:wne="http://schemas.microsoft.com/office/word/2006/wordml" xmlns:wps="http://schemas.microsoft.com/office/word/2010/wordprocessingShape" mc:Ignorable="w14 w15 wp14">
   <w:footnote w:type="separator" w:id="-1">
     <w:p>
       <w:r>
@@ -4702,7 +4650,7 @@
 </file>
 
 <file path=word/header1.xml><?xml version="1.0" encoding="utf-8"?>
-<w:hdr xmlns:wpc="http://schemas.microsoft.com/office/word/2010/wordprocessingCanvas" xmlns:cx="http://schemas.microsoft.com/office/drawing/2014/chartex" xmlns:cx1="http://schemas.microsoft.com/office/drawing/2015/9/8/chartex" xmlns:cx2="http://schemas.microsoft.com/office/drawing/2015/10/21/chartex" xmlns:mc="http://schemas.openxmlformats.org/markup-compatibility/2006" xmlns:o="urn:schemas-microsoft-com:office:office" xmlns:r="http://schemas.openxmlformats.org/officeDocument/2006/relationships" xmlns:m="http://schemas.openxmlformats.org/officeDocument/2006/math" xmlns:v="urn:schemas-microsoft-com:vml" xmlns:wp14="http://schemas.microsoft.com/office/word/2010/wordprocessingDrawing" xmlns:wp="http://schemas.openxmlformats.org/drawingml/2006/wordprocessingDrawing" xmlns:w10="urn:schemas-microsoft-com:office:word" xmlns:w="http://schemas.openxmlformats.org/wordprocessingml/2006/main" xmlns:w14="http://schemas.microsoft.com/office/word/2010/wordml" xmlns:w15="http://schemas.microsoft.com/office/word/2012/wordml" xmlns:w16se="http://schemas.microsoft.com/office/word/2015/wordml/symex" xmlns:wpg="http://schemas.microsoft.com/office/word/2010/wordprocessingGroup" xmlns:wpi="http://schemas.microsoft.com/office/word/2010/wordprocessingInk" xmlns:wne="http://schemas.microsoft.com/office/word/2006/wordml" xmlns:wps="http://schemas.microsoft.com/office/word/2010/wordprocessingShape" mc:Ignorable="w14 w15 w16se wp14">
+<w:hdr xmlns:wpc="http://schemas.microsoft.com/office/word/2010/wordprocessingCanvas" xmlns:mc="http://schemas.openxmlformats.org/markup-compatibility/2006" xmlns:o="urn:schemas-microsoft-com:office:office" xmlns:r="http://schemas.openxmlformats.org/officeDocument/2006/relationships" xmlns:m="http://schemas.openxmlformats.org/officeDocument/2006/math" xmlns:v="urn:schemas-microsoft-com:vml" xmlns:wp14="http://schemas.microsoft.com/office/word/2010/wordprocessingDrawing" xmlns:wp="http://schemas.openxmlformats.org/drawingml/2006/wordprocessingDrawing" xmlns:w10="urn:schemas-microsoft-com:office:word" xmlns:w="http://schemas.openxmlformats.org/wordprocessingml/2006/main" xmlns:w14="http://schemas.microsoft.com/office/word/2010/wordml" xmlns:w15="http://schemas.microsoft.com/office/word/2012/wordml" xmlns:wpg="http://schemas.microsoft.com/office/word/2010/wordprocessingGroup" xmlns:wpi="http://schemas.microsoft.com/office/word/2010/wordprocessingInk" xmlns:wne="http://schemas.microsoft.com/office/word/2006/wordml" xmlns:wps="http://schemas.microsoft.com/office/word/2010/wordprocessingShape" mc:Ignorable="w14 w15 wp14">
   <w:p>
     <w:pPr>
       <w:tabs>
@@ -4759,7 +4707,7 @@
       <w:rPr>
         <w:noProof/>
       </w:rPr>
-      <w:t>10</w:t>
+      <w:t>9</w:t>
     </w:r>
     <w:r>
       <w:fldChar w:fldCharType="end"/>
@@ -4769,7 +4717,7 @@
 </file>
 
 <file path=word/numbering.xml><?xml version="1.0" encoding="utf-8"?>
-<w:numbering xmlns:wpc="http://schemas.microsoft.com/office/word/2010/wordprocessingCanvas" xmlns:cx="http://schemas.microsoft.com/office/drawing/2014/chartex" xmlns:cx1="http://schemas.microsoft.com/office/drawing/2015/9/8/chartex" xmlns:cx2="http://schemas.microsoft.com/office/drawing/2015/10/21/chartex" xmlns:mc="http://schemas.openxmlformats.org/markup-compatibility/2006" xmlns:o="urn:schemas-microsoft-com:office:office" xmlns:r="http://schemas.openxmlformats.org/officeDocument/2006/relationships" xmlns:m="http://schemas.openxmlformats.org/officeDocument/2006/math" xmlns:v="urn:schemas-microsoft-com:vml" xmlns:wp14="http://schemas.microsoft.com/office/word/2010/wordprocessingDrawing" xmlns:wp="http://schemas.openxmlformats.org/drawingml/2006/wordprocessingDrawing" xmlns:w10="urn:schemas-microsoft-com:office:word" xmlns:w="http://schemas.openxmlformats.org/wordprocessingml/2006/main" xmlns:w14="http://schemas.microsoft.com/office/word/2010/wordml" xmlns:w15="http://schemas.microsoft.com/office/word/2012/wordml" xmlns:w16se="http://schemas.microsoft.com/office/word/2015/wordml/symex" xmlns:wpg="http://schemas.microsoft.com/office/word/2010/wordprocessingGroup" xmlns:wpi="http://schemas.microsoft.com/office/word/2010/wordprocessingInk" xmlns:wne="http://schemas.microsoft.com/office/word/2006/wordml" xmlns:wps="http://schemas.microsoft.com/office/word/2010/wordprocessingShape" mc:Ignorable="w14 w15 w16se wp14">
+<w:numbering xmlns:wpc="http://schemas.microsoft.com/office/word/2010/wordprocessingCanvas" xmlns:mc="http://schemas.openxmlformats.org/markup-compatibility/2006" xmlns:o="urn:schemas-microsoft-com:office:office" xmlns:r="http://schemas.openxmlformats.org/officeDocument/2006/relationships" xmlns:m="http://schemas.openxmlformats.org/officeDocument/2006/math" xmlns:v="urn:schemas-microsoft-com:vml" xmlns:wp14="http://schemas.microsoft.com/office/word/2010/wordprocessingDrawing" xmlns:wp="http://schemas.openxmlformats.org/drawingml/2006/wordprocessingDrawing" xmlns:w10="urn:schemas-microsoft-com:office:word" xmlns:w="http://schemas.openxmlformats.org/wordprocessingml/2006/main" xmlns:w14="http://schemas.microsoft.com/office/word/2010/wordml" xmlns:w15="http://schemas.microsoft.com/office/word/2012/wordml" xmlns:wpg="http://schemas.microsoft.com/office/word/2010/wordprocessingGroup" xmlns:wpi="http://schemas.microsoft.com/office/word/2010/wordprocessingInk" xmlns:wne="http://schemas.microsoft.com/office/word/2006/wordml" xmlns:wps="http://schemas.microsoft.com/office/word/2010/wordprocessingShape" mc:Ignorable="w14 w15 wp14">
   <w:abstractNum w:abstractNumId="0" w15:restartNumberingAfterBreak="0">
     <w:nsid w:val="24911312"/>
     <w:multiLevelType w:val="multilevel"/>
@@ -5192,7 +5140,7 @@
 </file>
 
 <file path=word/people.xml><?xml version="1.0" encoding="utf-8"?>
-<w15:people xmlns:wpc="http://schemas.microsoft.com/office/word/2010/wordprocessingCanvas" xmlns:cx="http://schemas.microsoft.com/office/drawing/2014/chartex" xmlns:cx1="http://schemas.microsoft.com/office/drawing/2015/9/8/chartex" xmlns:cx2="http://schemas.microsoft.com/office/drawing/2015/10/21/chartex" xmlns:mc="http://schemas.openxmlformats.org/markup-compatibility/2006" xmlns:o="urn:schemas-microsoft-com:office:office" xmlns:r="http://schemas.openxmlformats.org/officeDocument/2006/relationships" xmlns:m="http://schemas.openxmlformats.org/officeDocument/2006/math" xmlns:v="urn:schemas-microsoft-com:vml" xmlns:wp14="http://schemas.microsoft.com/office/word/2010/wordprocessingDrawing" xmlns:wp="http://schemas.openxmlformats.org/drawingml/2006/wordprocessingDrawing" xmlns:w10="urn:schemas-microsoft-com:office:word" xmlns:w="http://schemas.openxmlformats.org/wordprocessingml/2006/main" xmlns:w14="http://schemas.microsoft.com/office/word/2010/wordml" xmlns:w15="http://schemas.microsoft.com/office/word/2012/wordml" xmlns:w16se="http://schemas.microsoft.com/office/word/2015/wordml/symex" xmlns:wpg="http://schemas.microsoft.com/office/word/2010/wordprocessingGroup" xmlns:wpi="http://schemas.microsoft.com/office/word/2010/wordprocessingInk" xmlns:wne="http://schemas.microsoft.com/office/word/2006/wordml" xmlns:wps="http://schemas.microsoft.com/office/word/2010/wordprocessingShape" mc:Ignorable="w14 w15 w16se wp14">
+<w15:people xmlns:wpc="http://schemas.microsoft.com/office/word/2010/wordprocessingCanvas" xmlns:mc="http://schemas.openxmlformats.org/markup-compatibility/2006" xmlns:o="urn:schemas-microsoft-com:office:office" xmlns:r="http://schemas.openxmlformats.org/officeDocument/2006/relationships" xmlns:m="http://schemas.openxmlformats.org/officeDocument/2006/math" xmlns:v="urn:schemas-microsoft-com:vml" xmlns:wp14="http://schemas.microsoft.com/office/word/2010/wordprocessingDrawing" xmlns:wp="http://schemas.openxmlformats.org/drawingml/2006/wordprocessingDrawing" xmlns:w10="urn:schemas-microsoft-com:office:word" xmlns:w="http://schemas.openxmlformats.org/wordprocessingml/2006/main" xmlns:w14="http://schemas.microsoft.com/office/word/2010/wordml" xmlns:w15="http://schemas.microsoft.com/office/word/2012/wordml" xmlns:wpg="http://schemas.microsoft.com/office/word/2010/wordprocessingGroup" xmlns:wpi="http://schemas.microsoft.com/office/word/2010/wordprocessingInk" xmlns:wne="http://schemas.microsoft.com/office/word/2006/wordml" xmlns:wps="http://schemas.microsoft.com/office/word/2010/wordprocessingShape" mc:Ignorable="w14 w15 wp14">
   <w15:person w15:author="Tom West">
     <w15:presenceInfo w15:providerId="Windows Live" w15:userId="adf0dd05518cbc17"/>
   </w15:person>
@@ -5200,7 +5148,7 @@
 </file>
 
 <file path=word/styles.xml><?xml version="1.0" encoding="utf-8"?>
-<w:styles xmlns:mc="http://schemas.openxmlformats.org/markup-compatibility/2006" xmlns:r="http://schemas.openxmlformats.org/officeDocument/2006/relationships" xmlns:w="http://schemas.openxmlformats.org/wordprocessingml/2006/main" xmlns:w14="http://schemas.microsoft.com/office/word/2010/wordml" xmlns:w15="http://schemas.microsoft.com/office/word/2012/wordml" xmlns:w16se="http://schemas.microsoft.com/office/word/2015/wordml/symex" mc:Ignorable="w14 w15 w16se">
+<w:styles xmlns:mc="http://schemas.openxmlformats.org/markup-compatibility/2006" xmlns:r="http://schemas.openxmlformats.org/officeDocument/2006/relationships" xmlns:w="http://schemas.openxmlformats.org/wordprocessingml/2006/main" xmlns:w14="http://schemas.microsoft.com/office/word/2010/wordml" xmlns:w15="http://schemas.microsoft.com/office/word/2012/wordml" mc:Ignorable="w14 w15">
   <w:docDefaults>
     <w:rPrDefault>
       <w:rPr>
@@ -5213,7 +5161,7 @@
     </w:rPrDefault>
     <w:pPrDefault/>
   </w:docDefaults>
-  <w:latentStyles w:defLockedState="0" w:defUIPriority="99" w:defSemiHidden="0" w:defUnhideWhenUsed="0" w:defQFormat="0" w:count="372">
+  <w:latentStyles w:defLockedState="0" w:defUIPriority="99" w:defSemiHidden="0" w:defUnhideWhenUsed="0" w:defQFormat="0" w:count="371">
     <w:lsdException w:name="Normal" w:uiPriority="0" w:qFormat="1"/>
     <w:lsdException w:name="heading 1" w:uiPriority="9" w:qFormat="1"/>
     <w:lsdException w:name="heading 2" w:semiHidden="1" w:uiPriority="0" w:unhideWhenUsed="1" w:qFormat="1"/>
@@ -5585,7 +5533,6 @@
     <w:lsdException w:name="List Table 5 Dark Accent 6" w:uiPriority="50"/>
     <w:lsdException w:name="List Table 6 Colorful Accent 6" w:uiPriority="51"/>
     <w:lsdException w:name="List Table 7 Colorful Accent 6" w:uiPriority="52"/>
-    <w:lsdException w:name="Mention" w:semiHidden="1" w:unhideWhenUsed="1"/>
   </w:latentStyles>
   <w:style w:type="paragraph" w:default="1" w:styleId="Normal">
     <w:name w:val="Normal"/>
@@ -6221,7 +6168,7 @@
 </file>
 
 <file path=customXml/itemProps1.xml><?xml version="1.0" encoding="utf-8"?>
-<ds:datastoreItem xmlns:ds="http://schemas.openxmlformats.org/officeDocument/2006/customXml" ds:itemID="{28BBDAB9-2E65-4CB9-AF32-B9934704B96D}">
+<ds:datastoreItem xmlns:ds="http://schemas.openxmlformats.org/officeDocument/2006/customXml" ds:itemID="{D94A63B7-CAA2-4AE2-9EAF-09E927ECDC20}">
   <ds:schemaRefs>
     <ds:schemaRef ds:uri="http://schemas.openxmlformats.org/officeDocument/2006/bibliography"/>
   </ds:schemaRefs>

</xml_diff>